<commit_message>
Update design document (see its changelog for details)
</commit_message>
<xml_diff>
--- a/CrossPlatformDevelopment - Design Document.docx
+++ b/CrossPlatformDevelopment - Design Document.docx
@@ -1,6 +1,6 @@
 
 <file path=word/document.xml><?xml version="1.0" encoding="utf-8"?>
-<w:document xmlns:wpc="http://schemas.microsoft.com/office/word/2010/wordprocessingCanvas" xmlns:cx="http://schemas.microsoft.com/office/drawing/2014/chartex" xmlns:cx1="http://schemas.microsoft.com/office/drawing/2015/9/8/chartex" xmlns:cx2="http://schemas.microsoft.com/office/drawing/2015/10/21/chartex" xmlns:cx3="http://schemas.microsoft.com/office/drawing/2016/5/9/chartex" xmlns:cx4="http://schemas.microsoft.com/office/drawing/2016/5/10/chartex" xmlns:cx5="http://schemas.microsoft.com/office/drawing/2016/5/11/chartex" xmlns:cx6="http://schemas.microsoft.com/office/drawing/2016/5/12/chartex" xmlns:cx7="http://schemas.microsoft.com/office/drawing/2016/5/13/chartex" xmlns:cx8="http://schemas.microsoft.com/office/drawing/2016/5/14/chartex" xmlns:mc="http://schemas.openxmlformats.org/markup-compatibility/2006" xmlns:aink="http://schemas.microsoft.com/office/drawing/2016/ink" xmlns:am3d="http://schemas.microsoft.com/office/drawing/2017/model3d" xmlns:o="urn:schemas-microsoft-com:office:office" xmlns:r="http://schemas.openxmlformats.org/officeDocument/2006/relationships" xmlns:m="http://schemas.openxmlformats.org/officeDocument/2006/math" xmlns:v="urn:schemas-microsoft-com:vml" xmlns:wp14="http://schemas.microsoft.com/office/word/2010/wordprocessingDrawing" xmlns:wp="http://schemas.openxmlformats.org/drawingml/2006/wordprocessingDrawing" xmlns:w10="urn:schemas-microsoft-com:office:word" xmlns:w="http://schemas.openxmlformats.org/wordprocessingml/2006/main" xmlns:w14="http://schemas.microsoft.com/office/word/2010/wordml" xmlns:w15="http://schemas.microsoft.com/office/word/2012/wordml" xmlns:w16cex="http://schemas.microsoft.com/office/word/2018/wordml/cex" xmlns:w16cid="http://schemas.microsoft.com/office/word/2016/wordml/cid" xmlns:w16="http://schemas.microsoft.com/office/word/2018/wordml" xmlns:w16se="http://schemas.microsoft.com/office/word/2015/wordml/symex" xmlns:wpg="http://schemas.microsoft.com/office/word/2010/wordprocessingGroup" xmlns:wpi="http://schemas.microsoft.com/office/word/2010/wordprocessingInk" xmlns:wne="http://schemas.microsoft.com/office/word/2006/wordml" xmlns:wps="http://schemas.microsoft.com/office/word/2010/wordprocessingShape" mc:Ignorable="w14 w15 w16se w16cid w16 w16cex wp14">
+<w:document xmlns:wpc="http://schemas.microsoft.com/office/word/2010/wordprocessingCanvas" xmlns:mc="http://schemas.openxmlformats.org/markup-compatibility/2006" xmlns:o="urn:schemas-microsoft-com:office:office" xmlns:r="http://schemas.openxmlformats.org/officeDocument/2006/relationships" xmlns:m="http://schemas.openxmlformats.org/officeDocument/2006/math" xmlns:v="urn:schemas-microsoft-com:vml" xmlns:wp14="http://schemas.microsoft.com/office/word/2010/wordprocessingDrawing" xmlns:wp="http://schemas.openxmlformats.org/drawingml/2006/wordprocessingDrawing" xmlns:w10="urn:schemas-microsoft-com:office:word" xmlns:w="http://schemas.openxmlformats.org/wordprocessingml/2006/main" xmlns:w14="http://schemas.microsoft.com/office/word/2010/wordml" xmlns:w15="http://schemas.microsoft.com/office/word/2012/wordml" xmlns:wpg="http://schemas.microsoft.com/office/word/2010/wordprocessingGroup" xmlns:wpi="http://schemas.microsoft.com/office/word/2010/wordprocessingInk" xmlns:wne="http://schemas.microsoft.com/office/word/2006/wordml" xmlns:wps="http://schemas.microsoft.com/office/word/2010/wordprocessingShape" mc:Ignorable="w14 w15 wp14">
   <w:body>
     <w:sdt>
       <w:sdtPr>
@@ -23,6 +23,7 @@
           <w:r>
             <w:rPr>
               <w:noProof/>
+              <w:lang w:val="en-AU" w:eastAsia="en-AU"/>
             </w:rPr>
             <mc:AlternateContent>
               <mc:Choice Requires="wpg">
@@ -272,7 +273,7 @@
                   </wp:anchor>
                 </w:drawing>
               </mc:Choice>
-              <mc:Fallback xmlns:arto="http://schemas.microsoft.com/office/word/2006/arto" xmlns:a="http://schemas.openxmlformats.org/drawingml/2006/main">
+              <mc:Fallback xmlns:a="http://schemas.openxmlformats.org/drawingml/2006/main" xmlns:arto="http://schemas.microsoft.com/office/word/2006/arto" xmlns:w16se="http://schemas.microsoft.com/office/word/2015/wordml/symex" xmlns:w16="http://schemas.microsoft.com/office/word/2018/wordml" xmlns:w16cid="http://schemas.microsoft.com/office/word/2016/wordml/cid" xmlns:w16cex="http://schemas.microsoft.com/office/word/2018/wordml/cex" xmlns:am3d="http://schemas.microsoft.com/office/drawing/2017/model3d" xmlns:aink="http://schemas.microsoft.com/office/drawing/2016/ink" xmlns:cx8="http://schemas.microsoft.com/office/drawing/2016/5/14/chartex" xmlns:cx7="http://schemas.microsoft.com/office/drawing/2016/5/13/chartex" xmlns:cx6="http://schemas.microsoft.com/office/drawing/2016/5/12/chartex" xmlns:cx5="http://schemas.microsoft.com/office/drawing/2016/5/11/chartex" xmlns:cx4="http://schemas.microsoft.com/office/drawing/2016/5/10/chartex" xmlns:cx3="http://schemas.microsoft.com/office/drawing/2016/5/9/chartex" xmlns:cx2="http://schemas.microsoft.com/office/drawing/2015/10/21/chartex" xmlns:cx1="http://schemas.microsoft.com/office/drawing/2015/9/8/chartex" xmlns:cx="http://schemas.microsoft.com/office/drawing/2014/chartex">
                 <w:pict w14:anchorId="42F5FC0B">
                   <v:group id="Group 149" style="position:absolute;margin-left:0;margin-top:0;width:8in;height:95.7pt;z-index:251658242;mso-width-percent:941;mso-height-percent:121;mso-top-percent:23;mso-position-horizontal:center;mso-position-horizontal-relative:page;mso-position-vertical-relative:page;mso-width-percent:941;mso-height-percent:121;mso-top-percent:23" coordsize="73152,12161" coordorigin="" o:spid="_x0000_s1026" w14:anchorId="2223E8A0" o:gfxdata="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">
                     <v:shape id="Rectangle 51" style="position:absolute;width:73152;height:11303;visibility:visible;mso-wrap-style:square;v-text-anchor:middle" coordsize="7312660,1129665" o:spid="_x0000_s1027" fillcolor="#4472c4 [3204]" stroked="f" strokeweight="1pt" path="m,l7312660,r,1129665l3619500,733425,,1091565,,xe" o:gfxdata="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">
@@ -291,6 +292,7 @@
           <w:r>
             <w:rPr>
               <w:noProof/>
+              <w:lang w:val="en-AU" w:eastAsia="en-AU"/>
             </w:rPr>
             <mc:AlternateContent>
               <mc:Choice Requires="wps">
@@ -384,6 +386,7 @@
                                   <w:dataBinding w:prefixMappings="xmlns:ns0='http://schemas.microsoft.com/office/2006/coverPageProps' " w:xpath="/ns0:CoverPageProperties[1]/ns0:Abstract[1]" w:storeItemID="{55AF091B-3C7A-41E3-B477-F2FDAA23CFDA}"/>
                                   <w:text w:multiLine="1"/>
                                 </w:sdtPr>
+                                <w:sdtEndPr/>
                                 <w:sdtContent>
                                   <w:p>
                                     <w:pPr>
@@ -435,7 +438,7 @@
                   </wp:anchor>
                 </w:drawing>
               </mc:Choice>
-              <mc:Fallback>
+              <mc:Fallback xmlns:w16se="http://schemas.microsoft.com/office/word/2015/wordml/symex" xmlns:w16="http://schemas.microsoft.com/office/word/2018/wordml" xmlns:w16cid="http://schemas.microsoft.com/office/word/2016/wordml/cid" xmlns:w16cex="http://schemas.microsoft.com/office/word/2018/wordml/cex" xmlns:am3d="http://schemas.microsoft.com/office/drawing/2017/model3d" xmlns:aink="http://schemas.microsoft.com/office/drawing/2016/ink" xmlns:cx8="http://schemas.microsoft.com/office/drawing/2016/5/14/chartex" xmlns:cx7="http://schemas.microsoft.com/office/drawing/2016/5/13/chartex" xmlns:cx6="http://schemas.microsoft.com/office/drawing/2016/5/12/chartex" xmlns:cx5="http://schemas.microsoft.com/office/drawing/2016/5/11/chartex" xmlns:cx4="http://schemas.microsoft.com/office/drawing/2016/5/10/chartex" xmlns:cx3="http://schemas.microsoft.com/office/drawing/2016/5/9/chartex" xmlns:cx2="http://schemas.microsoft.com/office/drawing/2015/10/21/chartex" xmlns:cx1="http://schemas.microsoft.com/office/drawing/2015/9/8/chartex" xmlns:cx="http://schemas.microsoft.com/office/drawing/2014/chartex">
                 <w:pict>
                   <v:shapetype w14:anchorId="665CE396" id="_x0000_t202" coordsize="21600,21600" o:spt="202" path="m,l,21600r21600,l21600,xe">
                     <v:stroke joinstyle="miter"/>
@@ -519,6 +522,7 @@
           <w:r>
             <w:rPr>
               <w:noProof/>
+              <w:lang w:val="en-AU" w:eastAsia="en-AU"/>
             </w:rPr>
             <mc:AlternateContent>
               <mc:Choice Requires="wps">
@@ -603,6 +607,7 @@
                                     <w:dataBinding w:prefixMappings="xmlns:ns0='http://purl.org/dc/elements/1.1/' xmlns:ns1='http://schemas.openxmlformats.org/package/2006/metadata/core-properties' " w:xpath="/ns1:coreProperties[1]/ns0:title[1]" w:storeItemID="{6C3C8BC8-F283-45AE-878A-BAB7291924A1}"/>
                                     <w:text w:multiLine="1"/>
                                   </w:sdtPr>
+                                  <w:sdtEndPr/>
                                   <w:sdtContent>
                                     <w:r>
                                       <w:rPr>
@@ -647,6 +652,7 @@
                                   <w:dataBinding w:prefixMappings="xmlns:ns0='http://purl.org/dc/elements/1.1/' xmlns:ns1='http://schemas.openxmlformats.org/package/2006/metadata/core-properties' " w:xpath="/ns1:coreProperties[1]/ns0:subject[1]" w:storeItemID="{6C3C8BC8-F283-45AE-878A-BAB7291924A1}"/>
                                   <w:text/>
                                 </w:sdtPr>
+                                <w:sdtEndPr/>
                                 <w:sdtContent>
                                   <w:p>
                                     <w:pPr>
@@ -664,7 +670,15 @@
                                         <w:sz w:val="36"/>
                                         <w:szCs w:val="36"/>
                                       </w:rPr>
-                                      <w:t>Author: &lt;your name&gt;</w:t>
+                                      <w:t xml:space="preserve">Author: </w:t>
+                                    </w:r>
+                                    <w:r>
+                                      <w:rPr>
+                                        <w:color w:val="404040" w:themeColor="text1" w:themeTint="BF"/>
+                                        <w:sz w:val="36"/>
+                                        <w:szCs w:val="36"/>
+                                      </w:rPr>
+                                      <w:t>Thomas Dufresne</w:t>
                                     </w:r>
                                   </w:p>
                                 </w:sdtContent>
@@ -691,7 +705,11 @@
               </mc:Choice>
               <mc:Fallback>
                 <w:pict>
-                  <v:shape w14:anchorId="05BB443E" id="Text Box 154" o:spid="_x0000_s1027" type="#_x0000_t202" style="position:absolute;margin-left:0;margin-top:0;width:592.9pt;height:287pt;z-index:251658240;visibility:visible;mso-wrap-style:square;mso-width-percent:941;mso-height-percent:363;mso-top-percent:300;mso-wrap-distance-left:9pt;mso-wrap-distance-top:0;mso-wrap-distance-right:9pt;mso-wrap-distance-bottom:0;mso-position-horizontal:center;mso-position-horizontal-relative:page;mso-position-vertical-relative:page;mso-width-percent:941;mso-height-percent:363;mso-top-percent:300;mso-width-relative:page;mso-height-relative:page;v-text-anchor:bottom" o:gfxdata="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" filled="f" stroked="f" strokeweight=".5pt">
+                  <v:shapetype w14:anchorId="05BB443E" id="_x0000_t202" coordsize="21600,21600" o:spt="202" path="m,l,21600r21600,l21600,xe">
+                    <v:stroke joinstyle="miter"/>
+                    <v:path gradientshapeok="t" o:connecttype="rect"/>
+                  </v:shapetype>
+                  <v:shape id="Text Box 154" o:spid="_x0000_s1027" type="#_x0000_t202" style="position:absolute;margin-left:0;margin-top:0;width:592.9pt;height:287pt;z-index:251658240;visibility:visible;mso-wrap-style:square;mso-width-percent:941;mso-height-percent:363;mso-top-percent:300;mso-wrap-distance-left:9pt;mso-wrap-distance-top:0;mso-wrap-distance-right:9pt;mso-wrap-distance-bottom:0;mso-position-horizontal:center;mso-position-horizontal-relative:page;mso-position-vertical-relative:page;mso-width-percent:941;mso-height-percent:363;mso-top-percent:300;mso-width-relative:page;mso-height-relative:page;v-text-anchor:bottom" o:gfxdata="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" filled="f" stroked="f" strokeweight=".5pt">
                     <v:textbox inset="126pt,0,54pt,0">
                       <w:txbxContent>
                         <w:p>
@@ -718,6 +736,7 @@
                               <w:dataBinding w:prefixMappings="xmlns:ns0='http://purl.org/dc/elements/1.1/' xmlns:ns1='http://schemas.openxmlformats.org/package/2006/metadata/core-properties' " w:xpath="/ns1:coreProperties[1]/ns0:title[1]" w:storeItemID="{6C3C8BC8-F283-45AE-878A-BAB7291924A1}"/>
                               <w:text w:multiLine="1"/>
                             </w:sdtPr>
+                            <w:sdtEndPr/>
                             <w:sdtContent>
                               <w:r>
                                 <w:rPr>
@@ -762,6 +781,7 @@
                             <w:dataBinding w:prefixMappings="xmlns:ns0='http://purl.org/dc/elements/1.1/' xmlns:ns1='http://schemas.openxmlformats.org/package/2006/metadata/core-properties' " w:xpath="/ns1:coreProperties[1]/ns0:subject[1]" w:storeItemID="{6C3C8BC8-F283-45AE-878A-BAB7291924A1}"/>
                             <w:text/>
                           </w:sdtPr>
+                          <w:sdtEndPr/>
                           <w:sdtContent>
                             <w:p>
                               <w:pPr>
@@ -779,7 +799,15 @@
                                   <w:sz w:val="36"/>
                                   <w:szCs w:val="36"/>
                                 </w:rPr>
-                                <w:t>Author: &lt;your name&gt;</w:t>
+                                <w:t xml:space="preserve">Author: </w:t>
+                              </w:r>
+                              <w:r>
+                                <w:rPr>
+                                  <w:color w:val="404040" w:themeColor="text1" w:themeTint="BF"/>
+                                  <w:sz w:val="36"/>
+                                  <w:szCs w:val="36"/>
+                                </w:rPr>
+                                <w:t>Thomas Dufresne</w:t>
                               </w:r>
                             </w:p>
                           </w:sdtContent>
@@ -827,6 +855,7 @@
         <w:rPr>
           <w:rFonts w:eastAsiaTheme="minorHAnsi"/>
         </w:rPr>
+        <w:lastRenderedPageBreak/>
         <w:t>Change Log</w:t>
       </w:r>
       <w:bookmarkEnd w:id="0"/>
@@ -902,8 +931,6 @@
             <w:r>
               <w:t>.0</w:t>
             </w:r>
-            <w:bookmarkStart w:id="1" w:name="_GoBack"/>
-            <w:bookmarkEnd w:id="1"/>
           </w:p>
         </w:tc>
         <w:tc>
@@ -942,25 +969,78 @@
           <w:tcPr>
             <w:tcW w:w="1696" w:type="dxa"/>
           </w:tcPr>
-          <w:p/>
+          <w:p>
+            <w:r>
+              <w:t>0.1.0</w:t>
+            </w:r>
+          </w:p>
         </w:tc>
         <w:tc>
           <w:tcPr>
             <w:tcW w:w="1560" w:type="dxa"/>
           </w:tcPr>
-          <w:p/>
+          <w:p>
+            <w:r>
+              <w:t>Thomas D</w:t>
+            </w:r>
+          </w:p>
         </w:tc>
         <w:tc>
           <w:tcPr>
             <w:tcW w:w="1701" w:type="dxa"/>
           </w:tcPr>
-          <w:p/>
+          <w:p>
+            <w:r>
+              <w:t>8/09/2020</w:t>
+            </w:r>
+          </w:p>
         </w:tc>
         <w:tc>
           <w:tcPr>
             <w:tcW w:w="4393" w:type="dxa"/>
           </w:tcPr>
-          <w:p/>
+          <w:p>
+            <w:r>
+              <w:t>Begin writing design document.</w:t>
+            </w:r>
+          </w:p>
+          <w:p>
+            <w:r>
+              <w:t>Add game overview</w:t>
+            </w:r>
+            <w:r>
+              <w:t>,</w:t>
+            </w:r>
+            <w:r>
+              <w:t xml:space="preserve"> controls</w:t>
+            </w:r>
+            <w:r>
+              <w:t>,</w:t>
+            </w:r>
+            <w:r>
+              <w:t xml:space="preserve"> game flow,</w:t>
+            </w:r>
+            <w:r>
+              <w:t xml:space="preserve"> items</w:t>
+            </w:r>
+            <w:r>
+              <w:t xml:space="preserve">, and progress report for Friday </w:t>
+            </w:r>
+            <w:bookmarkStart w:id="1" w:name="_GoBack"/>
+            <w:bookmarkEnd w:id="1"/>
+            <w:r>
+              <w:t>4</w:t>
+            </w:r>
+            <w:r>
+              <w:rPr>
+                <w:vertAlign w:val="superscript"/>
+              </w:rPr>
+              <w:t>th</w:t>
+            </w:r>
+            <w:r>
+              <w:t>.</w:t>
+            </w:r>
+          </w:p>
         </w:tc>
       </w:tr>
       <w:tr>
@@ -1145,6 +1225,7 @@
             <w:rPr>
               <w:sz w:val="28"/>
             </w:rPr>
+            <w:lastRenderedPageBreak/>
             <w:t>Contents</w:t>
           </w:r>
         </w:p>
@@ -3787,11 +3868,6 @@
       </w:sdtContent>
     </w:sdt>
     <w:p>
-      <w:r>
-        <w:br w:type="page"/>
-      </w:r>
-    </w:p>
-    <w:p>
       <w:pPr>
         <w:pStyle w:val="Heading1"/>
         <w:numPr>
@@ -3801,6 +3877,7 @@
       </w:pPr>
       <w:bookmarkStart w:id="2" w:name="_Toc49774282"/>
       <w:r>
+        <w:lastRenderedPageBreak/>
         <w:t>Development Environment</w:t>
       </w:r>
       <w:bookmarkEnd w:id="2"/>
@@ -3808,7 +3885,6 @@
         <w:t xml:space="preserve"> </w:t>
       </w:r>
     </w:p>
-    <w:p/>
     <w:p>
       <w:pPr>
         <w:pStyle w:val="Heading2"/>
@@ -3826,13 +3902,10 @@
     </w:p>
     <w:p>
       <w:r>
-        <w:t>Proprietary/Unreal/Unity and version</w:t>
-      </w:r>
-      <w:r>
-        <w:t xml:space="preserve"> engine version number</w:t>
-      </w:r>
-      <w:r>
-        <w:t>, provide reason for choice</w:t>
+        <w:t xml:space="preserve">Unity </w:t>
+      </w:r>
+      <w:r>
+        <w:t>version 2019.3.6. This is used as it is the version currently installed on campus computers.</w:t>
       </w:r>
     </w:p>
     <w:p>
@@ -3852,7 +3925,16 @@
     </w:p>
     <w:p>
       <w:r>
-        <w:t>Link to github repo: &lt;insert link here&gt;</w:t>
+        <w:t xml:space="preserve">Link to </w:t>
+      </w:r>
+      <w:r>
+        <w:t>GitHub</w:t>
+      </w:r>
+      <w:r>
+        <w:t xml:space="preserve"> repo: </w:t>
+      </w:r>
+      <w:r>
+        <w:t>https://github.com/TheTastyGravy/Six-DoF-Game</w:t>
       </w:r>
     </w:p>
     <w:p>
@@ -3882,43 +3964,80 @@
     <w:p>
       <w:pPr>
         <w:ind w:left="480"/>
-      </w:pPr>
-      <w:r>
+        <w:rPr>
+          <w:i/>
+        </w:rPr>
+      </w:pPr>
+      <w:r>
+        <w:rPr>
+          <w:i/>
+        </w:rPr>
         <w:t>&lt;Stat</w:t>
       </w:r>
       <w:r>
+        <w:rPr>
+          <w:i/>
+        </w:rPr>
         <w:t>e</w:t>
       </w:r>
       <w:r>
+        <w:rPr>
+          <w:i/>
+        </w:rPr>
         <w:t xml:space="preserve"> and explain the reason of use for any </w:t>
       </w:r>
       <w:r>
+        <w:rPr>
+          <w:i/>
+        </w:rPr>
         <w:t>third-party</w:t>
       </w:r>
       <w:r>
+        <w:rPr>
+          <w:i/>
+        </w:rPr>
         <w:t xml:space="preserve"> libraries</w:t>
       </w:r>
       <w:r>
+        <w:rPr>
+          <w:i/>
+        </w:rPr>
         <w:t>, assets from engine specific market places</w:t>
       </w:r>
       <w:r>
+        <w:rPr>
+          <w:i/>
+        </w:rPr>
         <w:t xml:space="preserve"> (Approval will be required)</w:t>
       </w:r>
       <w:r>
+        <w:rPr>
+          <w:i/>
+        </w:rPr>
         <w:t xml:space="preserve"> or</w:t>
       </w:r>
       <w:r>
+        <w:rPr>
+          <w:i/>
+        </w:rPr>
         <w:t xml:space="preserve"> packages</w:t>
       </w:r>
       <w:r>
+        <w:rPr>
+          <w:i/>
+        </w:rPr>
         <w:t>.</w:t>
       </w:r>
       <w:r>
+        <w:rPr>
+          <w:i/>
+        </w:rPr>
         <w:br/>
       </w:r>
       <w:r>
         <w:rPr>
           <w:b/>
+          <w:i/>
           <w:u w:val="single"/>
         </w:rPr>
         <w:t xml:space="preserve">All </w:t>
@@ -3926,6 +4045,7 @@
       <w:r>
         <w:rPr>
           <w:b/>
+          <w:i/>
           <w:u w:val="single"/>
         </w:rPr>
         <w:t>chosen</w:t>
@@ -3933,6 +4053,7 @@
       <w:r>
         <w:rPr>
           <w:b/>
+          <w:i/>
           <w:u w:val="single"/>
         </w:rPr>
         <w:t xml:space="preserve"> third party</w:t>
@@ -3940,6 +4061,7 @@
       <w:r>
         <w:rPr>
           <w:b/>
+          <w:i/>
           <w:u w:val="single"/>
         </w:rPr>
         <w:t xml:space="preserve"> libraries must be reviewed before adding to project by supervising </w:t>
@@ -3947,18 +4069,17 @@
       <w:r>
         <w:rPr>
           <w:b/>
+          <w:i/>
           <w:u w:val="single"/>
         </w:rPr>
         <w:t>teacher and licenses must be checked</w:t>
       </w:r>
       <w:r>
+        <w:rPr>
+          <w:i/>
+        </w:rPr>
         <w:t>&gt;</w:t>
       </w:r>
-    </w:p>
-    <w:p>
-      <w:pPr>
-        <w:ind w:left="480"/>
-      </w:pPr>
     </w:p>
     <w:tbl>
       <w:tblPr>
@@ -4021,111 +4142,6 @@
           <w:p>
             <w:pPr>
               <w:rPr>
-                <w:b/>
-                <w:sz w:val="18"/>
-              </w:rPr>
-            </w:pPr>
-            <w:r>
-              <w:rPr>
-                <w:b/>
-                <w:sz w:val="18"/>
-              </w:rPr>
-              <w:t>Example:</w:t>
-            </w:r>
-          </w:p>
-          <w:p>
-            <w:pPr>
-              <w:rPr>
-                <w:sz w:val="18"/>
-              </w:rPr>
-            </w:pPr>
-            <w:r>
-              <w:rPr>
-                <w:b/>
-                <w:sz w:val="18"/>
-              </w:rPr>
-              <w:t>Character Pack: Free Sample</w:t>
-            </w:r>
-            <w:r>
-              <w:rPr>
-                <w:sz w:val="18"/>
-              </w:rPr>
-              <w:br/>
-            </w:r>
-            <w:r>
-              <w:rPr>
-                <w:sz w:val="16"/>
-              </w:rPr>
-              <w:t>Free</w:t>
-            </w:r>
-            <w:r>
-              <w:rPr>
-                <w:sz w:val="16"/>
-              </w:rPr>
-              <w:t xml:space="preserve"> –</w:t>
-            </w:r>
-            <w:r>
-              <w:rPr>
-                <w:sz w:val="16"/>
-              </w:rPr>
-              <w:t>Unity</w:t>
-            </w:r>
-            <w:r>
-              <w:rPr>
-                <w:sz w:val="16"/>
-              </w:rPr>
-              <w:t xml:space="preserve"> Extension Asset</w:t>
-            </w:r>
-          </w:p>
-        </w:tc>
-        <w:tc>
-          <w:tcPr>
-            <w:tcW w:w="3685" w:type="dxa"/>
-          </w:tcPr>
-          <w:p>
-            <w:pPr>
-              <w:rPr>
-                <w:sz w:val="18"/>
-              </w:rPr>
-            </w:pPr>
-            <w:hyperlink r:id="rId13" w:history="1">
-              <w:r>
-                <w:rPr>
-                  <w:rStyle w:val="Hyperlink"/>
-                  <w:sz w:val="18"/>
-                </w:rPr>
-                <w:t>https://assetstore.unity.com/packages/3d/characters/humanoids/character-pack-free-sample-79870</w:t>
-              </w:r>
-            </w:hyperlink>
-          </w:p>
-        </w:tc>
-        <w:tc>
-          <w:tcPr>
-            <w:tcW w:w="2551" w:type="dxa"/>
-          </w:tcPr>
-          <w:p>
-            <w:pPr>
-              <w:rPr>
-                <w:sz w:val="18"/>
-              </w:rPr>
-            </w:pPr>
-            <w:r>
-              <w:rPr>
-                <w:sz w:val="18"/>
-              </w:rPr>
-              <w:t>Character asset use for main player in game.</w:t>
-            </w:r>
-          </w:p>
-        </w:tc>
-      </w:tr>
-      <w:tr>
-        <w:tc>
-          <w:tcPr>
-            <w:tcW w:w="2634" w:type="dxa"/>
-          </w:tcPr>
-          <w:p>
-            <w:pPr>
-              <w:rPr>
                 <w:sz w:val="18"/>
               </w:rPr>
             </w:pPr>
@@ -4308,8 +4324,45 @@
           </w:p>
         </w:tc>
       </w:tr>
+      <w:tr>
+        <w:tc>
+          <w:tcPr>
+            <w:tcW w:w="2634" w:type="dxa"/>
+          </w:tcPr>
+          <w:p>
+            <w:pPr>
+              <w:rPr>
+                <w:sz w:val="18"/>
+              </w:rPr>
+            </w:pPr>
+          </w:p>
+        </w:tc>
+        <w:tc>
+          <w:tcPr>
+            <w:tcW w:w="3685" w:type="dxa"/>
+          </w:tcPr>
+          <w:p>
+            <w:pPr>
+              <w:rPr>
+                <w:sz w:val="18"/>
+              </w:rPr>
+            </w:pPr>
+          </w:p>
+        </w:tc>
+        <w:tc>
+          <w:tcPr>
+            <w:tcW w:w="2551" w:type="dxa"/>
+          </w:tcPr>
+          <w:p>
+            <w:pPr>
+              <w:rPr>
+                <w:sz w:val="18"/>
+              </w:rPr>
+            </w:pPr>
+          </w:p>
+        </w:tc>
+      </w:tr>
     </w:tbl>
-    <w:p/>
     <w:p>
       <w:pPr>
         <w:pStyle w:val="Heading1"/>
@@ -4323,32 +4376,6 @@
         <w:t>Game Overview</w:t>
       </w:r>
       <w:bookmarkEnd w:id="6"/>
-      <w:r>
-        <w:t xml:space="preserve"> </w:t>
-      </w:r>
-    </w:p>
-    <w:p>
-      <w:r>
-        <w:t>D</w:t>
-      </w:r>
-      <w:r>
-        <w:t>escribe</w:t>
-      </w:r>
-    </w:p>
-    <w:p>
-      <w:r>
-        <w:t>Len was here</w:t>
-      </w:r>
-    </w:p>
-    <w:p>
-      <w:r>
-        <w:t>G'day</w:t>
-      </w:r>
-    </w:p>
-    <w:p>
-      <w:r>
-        <w:t>HELLLLOOOOOOOOOOOW!</w:t>
-      </w:r>
       <w:r>
         <w:t xml:space="preserve"> </w:t>
       </w:r>
@@ -4373,7 +4400,16 @@
     </w:p>
     <w:p>
       <w:r>
-        <w:t>Describe your game genre</w:t>
+        <w:t>6DoF</w:t>
+      </w:r>
+      <w:r>
+        <w:t xml:space="preserve"> </w:t>
+      </w:r>
+      <w:r>
+        <w:t>FPS Action</w:t>
+      </w:r>
+      <w:r>
+        <w:t xml:space="preserve"> game.</w:t>
       </w:r>
     </w:p>
     <w:p>
@@ -4402,7 +4438,7 @@
     </w:p>
     <w:p>
       <w:r>
-        <w:t>Describe</w:t>
+        <w:t>Controlling a drone in first person, with 6 degrees of freedom, i.e. able to move vertically and roll the camera.</w:t>
       </w:r>
     </w:p>
     <w:p>
@@ -4422,37 +4458,13 @@
     </w:p>
     <w:p>
       <w:r>
-        <w:t>PC, VR, Mobile</w:t>
-      </w:r>
-      <w:r>
-        <w:t>, etc</w:t>
-      </w:r>
-      <w:r>
-        <w:t xml:space="preserve">. </w:t>
-      </w:r>
-      <w:r>
-        <w:t xml:space="preserve">what are the requirements for deployment to each platform. </w:t>
-      </w:r>
-      <w:r>
-        <w:br/>
-      </w:r>
-      <w:r>
-        <w:t xml:space="preserve">Setup </w:t>
-      </w:r>
-      <w:r>
-        <w:t xml:space="preserve">process </w:t>
-      </w:r>
-      <w:r>
-        <w:t>has been outlined</w:t>
-      </w:r>
-      <w:r>
-        <w:t xml:space="preserve"> and detailed</w:t>
+        <w:t>PC, iOS, android, Xbox, web.</w:t>
       </w:r>
       <w:r>
         <w:t xml:space="preserve"> </w:t>
       </w:r>
       <w:r>
-        <w:t>&gt;</w:t>
+        <w:t>Unity makes deploying to multiple platforms very easy, with everything just working with very few exceptions. Through development, any such components that are not cross platform will be avoided.</w:t>
       </w:r>
       <w:r>
         <w:br w:type="page"/>
@@ -4469,6 +4481,7 @@
       </w:pPr>
       <w:bookmarkStart w:id="10" w:name="_Toc49774290"/>
       <w:r>
+        <w:lastRenderedPageBreak/>
         <w:t>Technical Goals</w:t>
       </w:r>
       <w:bookmarkEnd w:id="10"/>
@@ -4485,7 +4498,7 @@
         </w:numPr>
       </w:pPr>
       <w:r>
-        <w:t>Goal</w:t>
+        <w:t>Options menu using PlayerPrefs</w:t>
       </w:r>
     </w:p>
     <w:p>
@@ -4497,7 +4510,7 @@
         </w:numPr>
       </w:pPr>
       <w:r>
-        <w:t>Goal</w:t>
+        <w:t>Saving and loading</w:t>
       </w:r>
     </w:p>
     <w:p>
@@ -4507,8 +4520,14 @@
           <w:ilvl w:val="0"/>
           <w:numId w:val="8"/>
         </w:numPr>
-      </w:pPr>
-      <w:r>
+        <w:rPr>
+          <w:i/>
+        </w:rPr>
+      </w:pPr>
+      <w:r>
+        <w:rPr>
+          <w:i/>
+        </w:rPr>
         <w:t>Goal</w:t>
       </w:r>
     </w:p>
@@ -4543,9 +4562,116 @@
       </w:r>
     </w:p>
     <w:p>
-      <w:r>
+      <w:pPr>
+        <w:rPr>
+          <w:i/>
+        </w:rPr>
+      </w:pPr>
+      <w:r>
+        <w:rPr>
+          <w:i/>
+        </w:rPr>
         <w:t>A list of logical elements in the game, i.e. door, button, pistol, ammo, light, bullet, wall, character etc. and description of their behavior and purpose</w:t>
       </w:r>
+    </w:p>
+    <w:p>
+      <w:pPr>
+        <w:pStyle w:val="ListParagraph"/>
+        <w:numPr>
+          <w:ilvl w:val="0"/>
+          <w:numId w:val="13"/>
+        </w:numPr>
+      </w:pPr>
+      <w:r>
+        <w:t xml:space="preserve">The </w:t>
+      </w:r>
+      <w:r>
+        <w:rPr>
+          <w:b/>
+        </w:rPr>
+        <w:t>player</w:t>
+      </w:r>
+      <w:r>
+        <w:t xml:space="preserve"> has 2 ‘currencies’: health and ammo. Ammo is used to fire their weapon, and health is reduced upon taking damage, and when it reaches 0, the </w:t>
+      </w:r>
+      <w:r>
+        <w:t>player dies, reaching a game over state.</w:t>
+      </w:r>
+      <w:r>
+        <w:t xml:space="preserve"> Both of these currencies are increased by collecting </w:t>
+      </w:r>
+      <w:r>
+        <w:t>pickups</w:t>
+      </w:r>
+      <w:r>
+        <w:t>, described later. The player takes user input to be able to move, rotate, and fire their weapon. The weapon consists of a single script with a Shoot function, called by the player. The script creates a bullet and applies a force to it in the forward relative to the player.</w:t>
+      </w:r>
+      <w:r>
+        <w:t xml:space="preserve"> Upon entering a trigger with the tag ‘Pickup’, it will call a function from its script, then destroy the game object.</w:t>
+      </w:r>
+    </w:p>
+    <w:p>
+      <w:pPr>
+        <w:pStyle w:val="ListParagraph"/>
+        <w:numPr>
+          <w:ilvl w:val="0"/>
+          <w:numId w:val="13"/>
+        </w:numPr>
+      </w:pPr>
+      <w:r>
+        <w:rPr>
+          <w:b/>
+        </w:rPr>
+        <w:t>Pickups</w:t>
+      </w:r>
+      <w:r>
+        <w:t xml:space="preserve"> are simple objects that only have a trigger and a pickup script. The player will call a function in the script upon entering its trigger. This function will give the player ammo and health equal to its preset values.</w:t>
+      </w:r>
+    </w:p>
+    <w:p>
+      <w:pPr>
+        <w:pStyle w:val="ListParagraph"/>
+        <w:numPr>
+          <w:ilvl w:val="0"/>
+          <w:numId w:val="13"/>
+        </w:numPr>
+      </w:pPr>
+      <w:r>
+        <w:rPr>
+          <w:b/>
+        </w:rPr>
+        <w:t>Bullets</w:t>
+      </w:r>
+      <w:r>
+        <w:t xml:space="preserve"> are another simple object. They have a collider and a bullet script, which will call a deal damage function on any object it collides with, before destroying itself.</w:t>
+      </w:r>
+    </w:p>
+    <w:p>
+      <w:pPr>
+        <w:pStyle w:val="ListParagraph"/>
+        <w:numPr>
+          <w:ilvl w:val="0"/>
+          <w:numId w:val="13"/>
+        </w:numPr>
+      </w:pPr>
+      <w:r>
+        <w:rPr>
+          <w:b/>
+        </w:rPr>
+        <w:t>Shields</w:t>
+      </w:r>
+      <w:r>
+        <w:t xml:space="preserve"> contain no logic, but are instead used by bullets. They only have a trigger, but when a bullet enters a shields trigger, it will destroy itself. This results in an object that players and enemies can pass through, but not bullets.</w:t>
+      </w:r>
+    </w:p>
+    <w:p>
+      <w:pPr>
+        <w:pStyle w:val="ListParagraph"/>
+        <w:numPr>
+          <w:ilvl w:val="0"/>
+          <w:numId w:val="13"/>
+        </w:numPr>
+      </w:pPr>
     </w:p>
     <w:p>
       <w:pPr>
@@ -4563,13 +4689,7 @@
     </w:p>
     <w:p>
       <w:r>
-        <w:t>State the proposed control scheme</w:t>
-      </w:r>
-      <w:r>
-        <w:t xml:space="preserve"> for each platform</w:t>
-      </w:r>
-      <w:r>
-        <w:br/>
+        <w:t>A 6DoF game naturally requires 6 degrees of input. This is trivial for mouse and keyboard, and doable on a controller. Touch controls for mobile, however, is more difficult. Input is limited to the screen space, so the player will only be using their thumbs to play the game, reducing the possible degrees of input to 4. Because of this, the mobile version of the game will not feature vertical movement or rolling the camera.</w:t>
       </w:r>
     </w:p>
     <w:p>
@@ -4584,7 +4704,10 @@
     </w:p>
     <w:p>
       <w:r>
-        <w:t xml:space="preserve">Describe </w:t>
+        <w:t>Mouse and keyboard using WASD and space/shift for movement, mouse and Q/E for camera control.</w:t>
+      </w:r>
+      <w:r>
+        <w:t xml:space="preserve"> Esc to pause, left click to fire, F to interact.</w:t>
       </w:r>
     </w:p>
     <w:p>
@@ -4599,7 +4722,22 @@
     </w:p>
     <w:p>
       <w:r>
-        <w:t xml:space="preserve">Describe </w:t>
+        <w:t xml:space="preserve">Controller using left stick and </w:t>
+      </w:r>
+      <w:r>
+        <w:t>bumpers (</w:t>
+      </w:r>
+      <w:r>
+        <w:t>vertical) for movement, right stick and D-pad</w:t>
+      </w:r>
+      <w:r>
+        <w:t xml:space="preserve"> </w:t>
+      </w:r>
+      <w:r>
+        <w:t>(roll) for camera control.</w:t>
+      </w:r>
+      <w:r>
+        <w:t xml:space="preserve"> Right trigger to fire, start to pause, A to interact.</w:t>
       </w:r>
     </w:p>
     <w:p>
@@ -4608,16 +4746,21 @@
       </w:pPr>
       <w:bookmarkStart w:id="15" w:name="_Toc49774295"/>
       <w:r>
+        <w:lastRenderedPageBreak/>
         <w:t>3.1 Android / Touch</w:t>
       </w:r>
       <w:bookmarkEnd w:id="15"/>
     </w:p>
     <w:p>
       <w:r>
-        <w:t xml:space="preserve">Describe </w:t>
-      </w:r>
-    </w:p>
-    <w:p/>
+        <w:t>Custom touch joysticks and buttons are necessary for mobile input. Due to the lack of controls available, the mobile version will lack vertical movement and the ability to roll the camera, but the game will remain playable.</w:t>
+      </w:r>
+    </w:p>
+    <w:p>
+      <w:r>
+        <w:t>Left joystick for movement, right joystick for camera control. Left button to fire, upper-right UI button to pause, right button to interact.</w:t>
+      </w:r>
+    </w:p>
     <w:p>
       <w:pPr>
         <w:pStyle w:val="Heading1"/>
@@ -4636,22 +4779,45 @@
       </w:r>
     </w:p>
     <w:p>
-      <w:r>
+      <w:pPr>
+        <w:rPr>
+          <w:i/>
+        </w:rPr>
+      </w:pPr>
+      <w:r>
+        <w:rPr>
+          <w:i/>
+        </w:rPr>
         <w:t xml:space="preserve">A list of </w:t>
       </w:r>
       <w:r>
+        <w:rPr>
+          <w:i/>
+        </w:rPr>
         <w:t>intended</w:t>
       </w:r>
       <w:r>
+        <w:rPr>
+          <w:i/>
+        </w:rPr>
         <w:t xml:space="preserve"> core game mechanics. I.e., what the player can do and how they achieve this, and what this </w:t>
       </w:r>
       <w:r>
+        <w:rPr>
+          <w:i/>
+        </w:rPr>
         <w:t xml:space="preserve">will </w:t>
       </w:r>
       <w:r>
+        <w:rPr>
+          <w:i/>
+        </w:rPr>
         <w:t>trigger in the game. For example, shooting enemies is a core mechanic in an FPS</w:t>
       </w:r>
       <w:r>
+        <w:rPr>
+          <w:i/>
+        </w:rPr>
         <w:t>.</w:t>
       </w:r>
     </w:p>
@@ -4662,23 +4828,58 @@
           <w:ilvl w:val="0"/>
           <w:numId w:val="9"/>
         </w:numPr>
+        <w:rPr>
+          <w:i/>
+        </w:rPr>
       </w:pPr>
       <w:r>
         <w:rPr>
           <w:b/>
+          <w:i/>
         </w:rPr>
         <w:t>Shooting</w:t>
       </w:r>
       <w:r>
         <w:rPr>
           <w:b/>
+          <w:i/>
         </w:rPr>
         <w:br/>
       </w:r>
       <w:r>
-        <w:t>how does it work, direction of bulets, damage speed etc.</w:t>
-      </w:r>
-      <w:r>
+        <w:rPr>
+          <w:i/>
+        </w:rPr>
+        <w:t>how does it work, direction of bulets, damage</w:t>
+      </w:r>
+      <w:r>
+        <w:rPr>
+          <w:i/>
+        </w:rPr>
+        <w:t>,</w:t>
+      </w:r>
+      <w:r>
+        <w:rPr>
+          <w:i/>
+        </w:rPr>
+        <w:t xml:space="preserve"> speed</w:t>
+      </w:r>
+      <w:r>
+        <w:rPr>
+          <w:i/>
+        </w:rPr>
+        <w:t>,</w:t>
+      </w:r>
+      <w:r>
+        <w:rPr>
+          <w:i/>
+        </w:rPr>
+        <w:t xml:space="preserve"> etc.</w:t>
+      </w:r>
+      <w:r>
+        <w:rPr>
+          <w:i/>
+        </w:rPr>
         <w:br/>
       </w:r>
     </w:p>
@@ -4691,11 +4892,13 @@
         </w:numPr>
         <w:rPr>
           <w:b/>
+          <w:i/>
         </w:rPr>
       </w:pPr>
       <w:r>
         <w:rPr>
           <w:b/>
+          <w:i/>
         </w:rPr>
         <w:t>Jumping</w:t>
       </w:r>
@@ -4703,11 +4906,28 @@
     <w:p>
       <w:pPr>
         <w:pStyle w:val="ListParagraph"/>
-      </w:pPr>
-      <w:r>
-        <w:t>how does it work, realistic, curved, double jump, how high?</w:t>
-      </w:r>
-      <w:r>
+        <w:rPr>
+          <w:i/>
+        </w:rPr>
+      </w:pPr>
+      <w:proofErr w:type="gramStart"/>
+      <w:r>
+        <w:rPr>
+          <w:i/>
+        </w:rPr>
+        <w:t>how</w:t>
+      </w:r>
+      <w:proofErr w:type="gramEnd"/>
+      <w:r>
+        <w:rPr>
+          <w:i/>
+        </w:rPr>
+        <w:t xml:space="preserve"> does it work, realistic, curved, double jump, how high?</w:t>
+      </w:r>
+      <w:r>
+        <w:rPr>
+          <w:i/>
+        </w:rPr>
         <w:br/>
       </w:r>
     </w:p>
@@ -4718,20 +4938,28 @@
           <w:ilvl w:val="0"/>
           <w:numId w:val="9"/>
         </w:numPr>
+        <w:rPr>
+          <w:i/>
+        </w:rPr>
       </w:pPr>
       <w:r>
         <w:rPr>
           <w:b/>
+          <w:i/>
         </w:rPr>
         <w:t>Moving platforms</w:t>
       </w:r>
       <w:r>
         <w:rPr>
           <w:b/>
+          <w:i/>
         </w:rPr>
         <w:br/>
       </w:r>
       <w:r>
+        <w:rPr>
+          <w:i/>
+        </w:rPr>
         <w:t>how or when do they move</w:t>
       </w:r>
     </w:p>
@@ -4740,6 +4968,7 @@
         <w:pStyle w:val="ListParagraph"/>
         <w:rPr>
           <w:b/>
+          <w:i/>
         </w:rPr>
       </w:pPr>
     </w:p>
@@ -4752,24 +4981,33 @@
         </w:numPr>
         <w:rPr>
           <w:b/>
+          <w:i/>
         </w:rPr>
       </w:pPr>
       <w:r>
         <w:rPr>
           <w:b/>
+          <w:i/>
         </w:rPr>
         <w:t>Pressure plate</w:t>
       </w:r>
       <w:r>
         <w:rPr>
           <w:b/>
+          <w:i/>
         </w:rPr>
         <w:br/>
       </w:r>
       <w:r>
+        <w:rPr>
+          <w:i/>
+        </w:rPr>
         <w:t>How does it work / active / inactive etc.</w:t>
       </w:r>
       <w:r>
+        <w:rPr>
+          <w:i/>
+        </w:rPr>
         <w:br/>
       </w:r>
     </w:p>
@@ -4780,8 +5018,14 @@
           <w:ilvl w:val="0"/>
           <w:numId w:val="9"/>
         </w:numPr>
-      </w:pPr>
-      <w:r>
+        <w:rPr>
+          <w:i/>
+        </w:rPr>
+      </w:pPr>
+      <w:r>
+        <w:rPr>
+          <w:i/>
+        </w:rPr>
         <w:t>Etc…</w:t>
       </w:r>
     </w:p>
@@ -4799,10 +5043,21 @@
       </w:r>
     </w:p>
     <w:p>
-      <w:r>
+      <w:pPr>
+        <w:rPr>
+          <w:i/>
+        </w:rPr>
+      </w:pPr>
+      <w:r>
+        <w:rPr>
+          <w:i/>
+        </w:rPr>
         <w:t>These are items or areas in the game that are considered dangerous, eg: jump gaps, spikes, lava.</w:t>
       </w:r>
       <w:r>
+        <w:rPr>
+          <w:i/>
+        </w:rPr>
         <w:br/>
         <w:t>Depending on your game, this may or may not be relevant.</w:t>
       </w:r>
@@ -4818,12 +5073,20 @@
       </w:pPr>
       <w:bookmarkStart w:id="17" w:name="_Hlk49775322"/>
       <w:r>
-        <w:t>Obsticals</w:t>
+        <w:t>Obstacles</w:t>
       </w:r>
     </w:p>
     <w:bookmarkEnd w:id="17"/>
     <w:p>
-      <w:r>
+      <w:pPr>
+        <w:rPr>
+          <w:i/>
+        </w:rPr>
+      </w:pPr>
+      <w:r>
+        <w:rPr>
+          <w:i/>
+        </w:rPr>
         <w:t>These are thigs in the game that move and can provide additional challenges to reaching your goals, might include “Goomba” from Mario.</w:t>
       </w:r>
     </w:p>
@@ -4841,11 +5104,18 @@
       </w:r>
     </w:p>
     <w:p>
-      <w:r>
+      <w:pPr>
+        <w:rPr>
+          <w:i/>
+        </w:rPr>
+      </w:pPr>
+      <w:r>
+        <w:rPr>
+          <w:i/>
+        </w:rPr>
         <w:t>Things in the game that can be collected. Coins, health packs, weapons, powerups etc… eg, for space invaders, enemies might drop a powerup for the player to collect. How are the items collected? Player collision, are they shot at? Etc.</w:t>
       </w:r>
     </w:p>
-    <w:p/>
     <w:p>
       <w:pPr>
         <w:pStyle w:val="Heading1"/>
@@ -4864,32 +5134,54 @@
       </w:r>
     </w:p>
     <w:p>
-      <w:r>
+      <w:pPr>
+        <w:rPr>
+          <w:i/>
+        </w:rPr>
+      </w:pPr>
+      <w:r>
+        <w:rPr>
+          <w:i/>
+        </w:rPr>
         <w:t xml:space="preserve">Describe graphics features here. I.e., is your game top-down 2D? </w:t>
       </w:r>
       <w:r>
+        <w:rPr>
+          <w:i/>
+        </w:rPr>
         <w:t xml:space="preserve">What post processing are you using? </w:t>
       </w:r>
       <w:r>
-        <w:t>I</w:t>
-      </w:r>
-      <w:r>
-        <w:t>nclude perspective, art style, graphic features</w:t>
-      </w:r>
-      <w:r>
-        <w:t>.</w:t>
-      </w:r>
-      <w:r>
+        <w:rPr>
+          <w:i/>
+        </w:rPr>
+        <w:t xml:space="preserve">Include perspective, art style, </w:t>
+      </w:r>
+      <w:proofErr w:type="gramStart"/>
+      <w:r>
+        <w:rPr>
+          <w:i/>
+        </w:rPr>
+        <w:t>graphic</w:t>
+      </w:r>
+      <w:proofErr w:type="gramEnd"/>
+      <w:r>
+        <w:rPr>
+          <w:i/>
+        </w:rPr>
+        <w:t xml:space="preserve"> features.</w:t>
+      </w:r>
+      <w:r>
+        <w:rPr>
+          <w:i/>
+        </w:rPr>
         <w:t xml:space="preserve"> </w:t>
       </w:r>
       <w:r>
-        <w:t xml:space="preserve">Justify </w:t>
-      </w:r>
-      <w:r>
-        <w:t>graphics selection</w:t>
-      </w:r>
-      <w:r>
-        <w:t>.</w:t>
+        <w:rPr>
+          <w:i/>
+        </w:rPr>
+        <w:t>Justify graphics selection.</w:t>
       </w:r>
     </w:p>
     <w:p>
@@ -4907,7 +5199,15 @@
       <w:bookmarkEnd w:id="19"/>
     </w:p>
     <w:p>
-      <w:r>
+      <w:pPr>
+        <w:rPr>
+          <w:i/>
+        </w:rPr>
+      </w:pPr>
+      <w:r>
+        <w:rPr>
+          <w:i/>
+        </w:rPr>
         <w:t>Describe audio requirements. Sounds Effects, Ambient music etc.</w:t>
       </w:r>
     </w:p>
@@ -4921,6 +5221,7 @@
       </w:pPr>
       <w:bookmarkStart w:id="20" w:name="_Toc49774299"/>
       <w:r>
+        <w:lastRenderedPageBreak/>
         <w:t>Artificial Intelligence</w:t>
       </w:r>
       <w:bookmarkEnd w:id="20"/>
@@ -4929,22 +5230,45 @@
       </w:r>
     </w:p>
     <w:p>
-      <w:r>
+      <w:pPr>
+        <w:rPr>
+          <w:i/>
+        </w:rPr>
+      </w:pPr>
+      <w:r>
+        <w:rPr>
+          <w:i/>
+        </w:rPr>
         <w:t xml:space="preserve">Describe how </w:t>
       </w:r>
       <w:r>
+        <w:rPr>
+          <w:i/>
+        </w:rPr>
         <w:t xml:space="preserve">your </w:t>
       </w:r>
       <w:r>
+        <w:rPr>
+          <w:i/>
+        </w:rPr>
         <w:t>AI</w:t>
       </w:r>
       <w:r>
+        <w:rPr>
+          <w:i/>
+        </w:rPr>
         <w:t xml:space="preserve"> will</w:t>
       </w:r>
       <w:r>
+        <w:rPr>
+          <w:i/>
+        </w:rPr>
         <w:t xml:space="preserve"> works, i.e. state machine, fuzzy logic, GOAP. Describe the various </w:t>
       </w:r>
       <w:r>
+        <w:rPr>
+          <w:i/>
+        </w:rPr>
         <w:t>behaviors</w:t>
       </w:r>
     </w:p>
@@ -4988,13 +5312,32 @@
     </w:p>
     <w:p>
       <w:r>
-        <w:t>If applicable</w:t>
-      </w:r>
-      <w:r>
-        <w:t xml:space="preserve">. </w:t>
-      </w:r>
-      <w:r>
-        <w:t>Are all levels stored in memory? what data is saved across levels, are levels loaded synchronously to prevent pauses?</w:t>
+        <w:t>Different levels will be in separate scenes, with the appropriate scene loaded upon entering the level.</w:t>
+      </w:r>
+      <w:r>
+        <w:t xml:space="preserve"> Data will be saved using the </w:t>
+      </w:r>
+      <w:hyperlink r:id="rId13" w:history="1">
+        <w:r>
+          <w:rPr>
+            <w:rStyle w:val="Hyperlink"/>
+          </w:rPr>
+          <w:t>binary formatter</w:t>
+        </w:r>
+      </w:hyperlink>
+      <w:r>
+        <w:t xml:space="preserve"> to load a </w:t>
+      </w:r>
+      <w:hyperlink r:id="rId14" w:history="1">
+        <w:r>
+          <w:rPr>
+            <w:rStyle w:val="Hyperlink"/>
+          </w:rPr>
+          <w:t>serialized</w:t>
+        </w:r>
+      </w:hyperlink>
+      <w:r>
+        <w:t xml:space="preserve"> class from file, containing the player’s health, ammo, checkpoint and level. The level’s scene will be loaded, and the player will be initialized with the health and ammo at the designated checkpoint. Upon reaching the end, the checkpoint will be reset and the level index increased, with the player’s health and ammo updated.</w:t>
       </w:r>
     </w:p>
     <w:p>
@@ -5020,7 +5363,7 @@
     </w:p>
     <w:p>
       <w:r>
-        <w:t>What does the player try to accomplish on each level/mission? How is the players progress evaluated?</w:t>
+        <w:t>The player simply moves through the level, taking out enemies, until they reach the exit.</w:t>
       </w:r>
     </w:p>
     <w:p>
@@ -5067,6 +5410,7 @@
         <w:textAlignment w:val="baseline"/>
         <w:rPr>
           <w:rFonts w:ascii="Calibri Light" w:eastAsia="Times New Roman" w:hAnsi="Calibri Light" w:cs="Calibri Light"/>
+          <w:i/>
           <w:sz w:val="32"/>
           <w:szCs w:val="32"/>
           <w:lang w:val="en-AU" w:eastAsia="en-AU"/>
@@ -5075,6 +5419,7 @@
       <w:r>
         <w:rPr>
           <w:rFonts w:ascii="Calibri" w:eastAsia="Times New Roman" w:hAnsi="Calibri" w:cs="Calibri"/>
+          <w:i/>
           <w:lang w:eastAsia="en-AU"/>
         </w:rPr>
         <w:t>If any of the Levels require specific </w:t>
@@ -5082,6 +5427,7 @@
       <w:r>
         <w:rPr>
           <w:rFonts w:ascii="Calibri" w:eastAsia="Times New Roman" w:hAnsi="Calibri" w:cs="Calibri"/>
+          <w:i/>
           <w:lang w:eastAsia="en-AU"/>
         </w:rPr>
         <w:t>behaviors</w:t>
@@ -5089,6 +5435,7 @@
       <w:r>
         <w:rPr>
           <w:rFonts w:ascii="Calibri" w:eastAsia="Times New Roman" w:hAnsi="Calibri" w:cs="Calibri"/>
+          <w:i/>
           <w:lang w:eastAsia="en-AU"/>
         </w:rPr>
         <w:t>, describe those here. UML chats provided if applicable.</w:t>
@@ -5096,6 +5443,7 @@
       <w:r>
         <w:rPr>
           <w:rFonts w:ascii="Calibri" w:eastAsia="Times New Roman" w:hAnsi="Calibri" w:cs="Calibri"/>
+          <w:i/>
           <w:lang w:val="en-AU" w:eastAsia="en-AU"/>
         </w:rPr>
         <w:t> </w:t>
@@ -5103,32 +5451,22 @@
     </w:p>
     <w:p>
       <w:pPr>
-        <w:spacing w:after="0" w:line="240" w:lineRule="auto"/>
+        <w:spacing w:line="240" w:lineRule="auto"/>
         <w:textAlignment w:val="baseline"/>
         <w:rPr>
           <w:rFonts w:ascii="Calibri" w:eastAsia="Times New Roman" w:hAnsi="Calibri" w:cs="Calibri"/>
+          <w:i/>
           <w:lang w:val="en-AU" w:eastAsia="en-AU"/>
         </w:rPr>
       </w:pPr>
       <w:r>
         <w:rPr>
           <w:rFonts w:ascii="Calibri" w:eastAsia="Times New Roman" w:hAnsi="Calibri" w:cs="Calibri"/>
+          <w:i/>
           <w:lang w:eastAsia="en-AU"/>
         </w:rPr>
         <w:t>Level tiling tool use identified if relevant, use by designer discussed, how was it built</w:t>
       </w:r>
-    </w:p>
-    <w:p>
-      <w:pPr>
-        <w:spacing w:after="0" w:line="240" w:lineRule="auto"/>
-        <w:textAlignment w:val="baseline"/>
-        <w:rPr>
-          <w:rFonts w:ascii="Calibri Light" w:eastAsia="Times New Roman" w:hAnsi="Calibri Light" w:cs="Calibri Light"/>
-          <w:sz w:val="32"/>
-          <w:szCs w:val="32"/>
-          <w:lang w:val="en-AU" w:eastAsia="en-AU"/>
-        </w:rPr>
-      </w:pPr>
     </w:p>
     <w:p>
       <w:pPr>
@@ -5184,7 +5522,7 @@
           <w:szCs w:val="22"/>
           <w:lang w:val="en-US"/>
         </w:rPr>
-        <w:t>List of items you can pick up that can affect the player. Include details on how items influence gameplay or AI logic.</w:t>
+        <w:t>The only items will be pickups for health and ammo, which will be placed throughout the level and possibly dropped by enemies.</w:t>
       </w:r>
     </w:p>
     <w:p>
@@ -5205,7 +5543,15 @@
       </w:r>
     </w:p>
     <w:p>
-      <w:r>
+      <w:pPr>
+        <w:rPr>
+          <w:i/>
+        </w:rPr>
+      </w:pPr>
+      <w:r>
+        <w:rPr>
+          <w:i/>
+        </w:rPr>
         <w:t>Make sure to address the differences needed per platform.</w:t>
       </w:r>
     </w:p>
@@ -5228,13 +5574,27 @@
       </w:r>
     </w:p>
     <w:p>
-      <w:r>
+      <w:pPr>
+        <w:rPr>
+          <w:i/>
+        </w:rPr>
+      </w:pPr>
+      <w:r>
+        <w:rPr>
+          <w:i/>
+        </w:rPr>
         <w:t>What are the menu option</w:t>
       </w:r>
       <w:r>
+        <w:rPr>
+          <w:i/>
+        </w:rPr>
         <w:t>s, how is it presented to the player? Provide wireframe.</w:t>
       </w:r>
       <w:r>
+        <w:rPr>
+          <w:i/>
+        </w:rPr>
         <w:br/>
         <w:t>How does this work for each input device chosen (keyboard/mouse, controller, touch)</w:t>
       </w:r>
@@ -5248,42 +5608,55 @@
         </w:numPr>
         <w:ind w:left="480"/>
       </w:pPr>
-      <w:bookmarkStart w:id="26" w:name="_Toc49774305"/>
-      <w:r>
-        <w:t>High scores</w:t>
+      <w:bookmarkStart w:id="26" w:name="_Toc49774306"/>
+      <w:r>
+        <w:t>UI/HUD</w:t>
       </w:r>
       <w:bookmarkEnd w:id="26"/>
     </w:p>
     <w:p>
-      <w:r>
-        <w:t>how is it presented to the player? Provide wireframe.</w:t>
-      </w:r>
-      <w:r>
-        <w:br/>
-        <w:t>How does this work for each input device chosen (keyboard/mouse, controller, touch)</w:t>
-      </w:r>
-    </w:p>
-    <w:p>
-      <w:pPr>
-        <w:pStyle w:val="Heading2"/>
-        <w:numPr>
-          <w:ilvl w:val="1"/>
-          <w:numId w:val="4"/>
-        </w:numPr>
-        <w:ind w:left="480"/>
-      </w:pPr>
-      <w:bookmarkStart w:id="27" w:name="_Toc49774306"/>
-      <w:r>
-        <w:t>UI/HUD</w:t>
-      </w:r>
-      <w:bookmarkEnd w:id="27"/>
-    </w:p>
-    <w:p>
-      <w:r>
-        <w:t>What is involved in the UI/HUB, what information is being provided to the player</w:t>
-      </w:r>
-      <w:r>
-        <w:t>. Mock up of intended UI/HUD design</w:t>
+      <w:pPr>
+        <w:rPr>
+          <w:i/>
+        </w:rPr>
+      </w:pPr>
+      <w:r>
+        <w:rPr>
+          <w:i/>
+        </w:rPr>
+        <w:t>What is involved in the UI/HUD</w:t>
+      </w:r>
+      <w:r>
+        <w:rPr>
+          <w:i/>
+        </w:rPr>
+        <w:t xml:space="preserve">, what information is being provided to the </w:t>
+      </w:r>
+      <w:proofErr w:type="gramStart"/>
+      <w:r>
+        <w:rPr>
+          <w:i/>
+        </w:rPr>
+        <w:t>player</w:t>
+      </w:r>
+      <w:r>
+        <w:rPr>
+          <w:i/>
+        </w:rPr>
+        <w:t>.</w:t>
+      </w:r>
+      <w:proofErr w:type="gramEnd"/>
+      <w:r>
+        <w:rPr>
+          <w:i/>
+        </w:rPr>
+        <w:t xml:space="preserve"> Mock up of intended</w:t>
+      </w:r>
+      <w:r>
+        <w:rPr>
+          <w:i/>
+        </w:rPr>
+        <w:t xml:space="preserve"> UI/HUD design</w:t>
       </w:r>
     </w:p>
     <w:p>
@@ -5294,30 +5667,30 @@
           <w:numId w:val="4"/>
         </w:numPr>
       </w:pPr>
-      <w:bookmarkStart w:id="28" w:name="_Toc49774307"/>
+      <w:bookmarkStart w:id="27" w:name="_Toc49774307"/>
       <w:r>
         <w:t>Progress report and feedback Meeting Minutes</w:t>
       </w:r>
+      <w:bookmarkEnd w:id="27"/>
+    </w:p>
+    <w:p>
+      <w:pPr>
+        <w:pStyle w:val="Heading2"/>
+      </w:pPr>
+      <w:bookmarkStart w:id="28" w:name="_Toc49774308"/>
+      <w:r>
+        <w:t>Friday 4</w:t>
+      </w:r>
+      <w:r>
+        <w:rPr>
+          <w:vertAlign w:val="superscript"/>
+        </w:rPr>
+        <w:t>th</w:t>
+      </w:r>
+      <w:r>
+        <w:t xml:space="preserve"> September</w:t>
+      </w:r>
       <w:bookmarkEnd w:id="28"/>
-    </w:p>
-    <w:p>
-      <w:pPr>
-        <w:pStyle w:val="Heading2"/>
-      </w:pPr>
-      <w:bookmarkStart w:id="29" w:name="_Toc49774308"/>
-      <w:r>
-        <w:t>Friday 4</w:t>
-      </w:r>
-      <w:r>
-        <w:rPr>
-          <w:vertAlign w:val="superscript"/>
-        </w:rPr>
-        <w:t>th</w:t>
-      </w:r>
-      <w:r>
-        <w:t xml:space="preserve"> September</w:t>
-      </w:r>
-      <w:bookmarkEnd w:id="29"/>
     </w:p>
     <w:p>
       <w:r>
@@ -5333,7 +5706,69 @@
         </w:numPr>
       </w:pPr>
       <w:r>
-        <w:t>Thing</w:t>
+        <w:t>Prototype with most of its core features working.</w:t>
+      </w:r>
+    </w:p>
+    <w:p>
+      <w:r>
+        <w:t xml:space="preserve"> </w:t>
+      </w:r>
+      <w:r>
+        <w:t>Feedback from teacher and peers:</w:t>
+      </w:r>
+    </w:p>
+    <w:p>
+      <w:pPr>
+        <w:pStyle w:val="ListParagraph"/>
+        <w:numPr>
+          <w:ilvl w:val="0"/>
+          <w:numId w:val="10"/>
+        </w:numPr>
+      </w:pPr>
+      <w:r>
+        <w:t>A good base without much substance.</w:t>
+      </w:r>
+    </w:p>
+    <w:p>
+      <w:r>
+        <w:t>Action Items:</w:t>
+      </w:r>
+    </w:p>
+    <w:p>
+      <w:pPr>
+        <w:pStyle w:val="ListParagraph"/>
+        <w:numPr>
+          <w:ilvl w:val="0"/>
+          <w:numId w:val="11"/>
+        </w:numPr>
+      </w:pPr>
+      <w:r>
+        <w:t>Work out the details of what the game will be.</w:t>
+      </w:r>
+    </w:p>
+    <w:p>
+      <w:pPr>
+        <w:pStyle w:val="Heading2"/>
+      </w:pPr>
+      <w:bookmarkStart w:id="29" w:name="_Toc49774309"/>
+      <w:r>
+        <w:lastRenderedPageBreak/>
+        <w:t>Wednesday 9</w:t>
+      </w:r>
+      <w:r>
+        <w:rPr>
+          <w:vertAlign w:val="superscript"/>
+        </w:rPr>
+        <w:t>th</w:t>
+      </w:r>
+      <w:r>
+        <w:t xml:space="preserve"> September</w:t>
+      </w:r>
+      <w:bookmarkEnd w:id="29"/>
+    </w:p>
+    <w:p>
+      <w:r>
+        <w:t>Describe state of project</w:t>
       </w:r>
     </w:p>
     <w:p>
@@ -5349,6 +5784,18 @@
       </w:r>
     </w:p>
     <w:p>
+      <w:pPr>
+        <w:pStyle w:val="ListParagraph"/>
+        <w:numPr>
+          <w:ilvl w:val="0"/>
+          <w:numId w:val="12"/>
+        </w:numPr>
+      </w:pPr>
+      <w:r>
+        <w:t>Thing</w:t>
+      </w:r>
+    </w:p>
+    <w:p>
       <w:r>
         <w:t>Feedback from teacher and peers:</w:t>
       </w:r>
@@ -5434,9 +5881,9 @@
       <w:pPr>
         <w:pStyle w:val="Heading2"/>
       </w:pPr>
-      <w:bookmarkStart w:id="30" w:name="_Toc49774309"/>
-      <w:r>
-        <w:t>Wednesday 9</w:t>
+      <w:bookmarkStart w:id="30" w:name="_Toc49774310"/>
+      <w:r>
+        <w:t>Thursday 10</w:t>
       </w:r>
       <w:r>
         <w:rPr>
@@ -5564,9 +6011,9 @@
       <w:pPr>
         <w:pStyle w:val="Heading2"/>
       </w:pPr>
-      <w:bookmarkStart w:id="31" w:name="_Toc49774310"/>
-      <w:r>
-        <w:t>Thursday 10</w:t>
+      <w:bookmarkStart w:id="31" w:name="_Toc49774311"/>
+      <w:r>
+        <w:t>Friday 11</w:t>
       </w:r>
       <w:r>
         <w:rPr>
@@ -5581,7 +6028,7 @@
     </w:p>
     <w:p>
       <w:r>
-        <w:t>Describe state of project</w:t>
+        <w:t>Describe what has been done since last time</w:t>
       </w:r>
     </w:p>
     <w:p>
@@ -5663,6 +6110,7 @@
         </w:numPr>
       </w:pPr>
       <w:r>
+        <w:lastRenderedPageBreak/>
         <w:t>Describe</w:t>
       </w:r>
     </w:p>
@@ -5690,148 +6138,7 @@
         <w:t>Describe</w:t>
       </w:r>
     </w:p>
-    <w:p>
-      <w:pPr>
-        <w:pStyle w:val="Heading2"/>
-      </w:pPr>
-      <w:bookmarkStart w:id="32" w:name="_Toc49774311"/>
-      <w:r>
-        <w:t>Friday 11</w:t>
-      </w:r>
-      <w:r>
-        <w:rPr>
-          <w:vertAlign w:val="superscript"/>
-        </w:rPr>
-        <w:t>th</w:t>
-      </w:r>
-      <w:r>
-        <w:t xml:space="preserve"> September</w:t>
-      </w:r>
-      <w:bookmarkEnd w:id="32"/>
-    </w:p>
-    <w:p>
-      <w:r>
-        <w:t>Describe what has been done since last time</w:t>
-      </w:r>
-    </w:p>
-    <w:p>
-      <w:pPr>
-        <w:pStyle w:val="ListParagraph"/>
-        <w:numPr>
-          <w:ilvl w:val="0"/>
-          <w:numId w:val="12"/>
-        </w:numPr>
-      </w:pPr>
-      <w:r>
-        <w:t>Thing</w:t>
-      </w:r>
-    </w:p>
-    <w:p>
-      <w:pPr>
-        <w:pStyle w:val="ListParagraph"/>
-        <w:numPr>
-          <w:ilvl w:val="0"/>
-          <w:numId w:val="12"/>
-        </w:numPr>
-      </w:pPr>
-      <w:r>
-        <w:t>Thing</w:t>
-      </w:r>
-    </w:p>
-    <w:p>
-      <w:r>
-        <w:t>Feedback from teacher and peers:</w:t>
-      </w:r>
-    </w:p>
-    <w:p>
-      <w:pPr>
-        <w:pStyle w:val="ListParagraph"/>
-        <w:numPr>
-          <w:ilvl w:val="0"/>
-          <w:numId w:val="10"/>
-        </w:numPr>
-      </w:pPr>
-      <w:r>
-        <w:t>Describe</w:t>
-      </w:r>
-    </w:p>
-    <w:p>
-      <w:pPr>
-        <w:pStyle w:val="ListParagraph"/>
-        <w:numPr>
-          <w:ilvl w:val="0"/>
-          <w:numId w:val="10"/>
-        </w:numPr>
-      </w:pPr>
-      <w:r>
-        <w:t>Describe</w:t>
-      </w:r>
-    </w:p>
-    <w:p>
-      <w:pPr>
-        <w:pStyle w:val="ListParagraph"/>
-        <w:numPr>
-          <w:ilvl w:val="0"/>
-          <w:numId w:val="10"/>
-        </w:numPr>
-      </w:pPr>
-      <w:r>
-        <w:t>Describe</w:t>
-      </w:r>
-    </w:p>
-    <w:p>
-      <w:r>
-        <w:t>Action Items:</w:t>
-      </w:r>
-    </w:p>
-    <w:p>
-      <w:pPr>
-        <w:pStyle w:val="ListParagraph"/>
-        <w:numPr>
-          <w:ilvl w:val="0"/>
-          <w:numId w:val="11"/>
-        </w:numPr>
-      </w:pPr>
-      <w:r>
-        <w:t>Describe</w:t>
-      </w:r>
-    </w:p>
-    <w:p>
-      <w:pPr>
-        <w:pStyle w:val="ListParagraph"/>
-        <w:numPr>
-          <w:ilvl w:val="0"/>
-          <w:numId w:val="11"/>
-        </w:numPr>
-      </w:pPr>
-      <w:r>
-        <w:t>Describe</w:t>
-      </w:r>
-    </w:p>
-    <w:p>
-      <w:pPr>
-        <w:pStyle w:val="ListParagraph"/>
-        <w:numPr>
-          <w:ilvl w:val="0"/>
-          <w:numId w:val="11"/>
-        </w:numPr>
-      </w:pPr>
-      <w:r>
-        <w:t>Describe</w:t>
-      </w:r>
-    </w:p>
-    <w:p/>
-    <w:p/>
-    <w:p/>
-    <w:p/>
-    <w:p/>
     <w:sectPr>
-      <w:headerReference w:type="even" r:id="rId14"/>
-      <w:headerReference w:type="default" r:id="rId15"/>
-      <w:footerReference w:type="even" r:id="rId16"/>
-      <w:footerReference w:type="default" r:id="rId17"/>
-      <w:headerReference w:type="first" r:id="rId18"/>
-      <w:footerReference w:type="first" r:id="rId19"/>
       <w:pgSz w:w="12240" w:h="15840"/>
       <w:pgMar w:top="1440" w:right="1440" w:bottom="1440" w:left="1440" w:header="720" w:footer="720" w:gutter="0"/>
       <w:pgNumType w:start="0"/>
@@ -5844,7 +6151,7 @@
 </file>
 
 <file path=word/endnotes.xml><?xml version="1.0" encoding="utf-8"?>
-<w:endnotes xmlns:wpc="http://schemas.microsoft.com/office/word/2010/wordprocessingCanvas" xmlns:cx="http://schemas.microsoft.com/office/drawing/2014/chartex" xmlns:cx1="http://schemas.microsoft.com/office/drawing/2015/9/8/chartex" xmlns:cx2="http://schemas.microsoft.com/office/drawing/2015/10/21/chartex" xmlns:cx3="http://schemas.microsoft.com/office/drawing/2016/5/9/chartex" xmlns:cx4="http://schemas.microsoft.com/office/drawing/2016/5/10/chartex" xmlns:cx5="http://schemas.microsoft.com/office/drawing/2016/5/11/chartex" xmlns:cx6="http://schemas.microsoft.com/office/drawing/2016/5/12/chartex" xmlns:cx7="http://schemas.microsoft.com/office/drawing/2016/5/13/chartex" xmlns:cx8="http://schemas.microsoft.com/office/drawing/2016/5/14/chartex" xmlns:mc="http://schemas.openxmlformats.org/markup-compatibility/2006" xmlns:aink="http://schemas.microsoft.com/office/drawing/2016/ink" xmlns:am3d="http://schemas.microsoft.com/office/drawing/2017/model3d" xmlns:o="urn:schemas-microsoft-com:office:office" xmlns:r="http://schemas.openxmlformats.org/officeDocument/2006/relationships" xmlns:m="http://schemas.openxmlformats.org/officeDocument/2006/math" xmlns:v="urn:schemas-microsoft-com:vml" xmlns:wp14="http://schemas.microsoft.com/office/word/2010/wordprocessingDrawing" xmlns:wp="http://schemas.openxmlformats.org/drawingml/2006/wordprocessingDrawing" xmlns:w10="urn:schemas-microsoft-com:office:word" xmlns:w="http://schemas.openxmlformats.org/wordprocessingml/2006/main" xmlns:w14="http://schemas.microsoft.com/office/word/2010/wordml" xmlns:w15="http://schemas.microsoft.com/office/word/2012/wordml" xmlns:w16cex="http://schemas.microsoft.com/office/word/2018/wordml/cex" xmlns:w16cid="http://schemas.microsoft.com/office/word/2016/wordml/cid" xmlns:w16="http://schemas.microsoft.com/office/word/2018/wordml" xmlns:w16se="http://schemas.microsoft.com/office/word/2015/wordml/symex" xmlns:wpg="http://schemas.microsoft.com/office/word/2010/wordprocessingGroup" xmlns:wpi="http://schemas.microsoft.com/office/word/2010/wordprocessingInk" xmlns:wne="http://schemas.microsoft.com/office/word/2006/wordml" xmlns:wps="http://schemas.microsoft.com/office/word/2010/wordprocessingShape" mc:Ignorable="w14 w15 w16se w16cid w16 w16cex wp14">
+<w:endnotes xmlns:wpc="http://schemas.microsoft.com/office/word/2010/wordprocessingCanvas" xmlns:mc="http://schemas.openxmlformats.org/markup-compatibility/2006" xmlns:o="urn:schemas-microsoft-com:office:office" xmlns:r="http://schemas.openxmlformats.org/officeDocument/2006/relationships" xmlns:m="http://schemas.openxmlformats.org/officeDocument/2006/math" xmlns:v="urn:schemas-microsoft-com:vml" xmlns:wp14="http://schemas.microsoft.com/office/word/2010/wordprocessingDrawing" xmlns:wp="http://schemas.openxmlformats.org/drawingml/2006/wordprocessingDrawing" xmlns:w10="urn:schemas-microsoft-com:office:word" xmlns:w="http://schemas.openxmlformats.org/wordprocessingml/2006/main" xmlns:w14="http://schemas.microsoft.com/office/word/2010/wordml" xmlns:w15="http://schemas.microsoft.com/office/word/2012/wordml" xmlns:wpg="http://schemas.microsoft.com/office/word/2010/wordprocessingGroup" xmlns:wpi="http://schemas.microsoft.com/office/word/2010/wordprocessingInk" xmlns:wne="http://schemas.microsoft.com/office/word/2006/wordml" xmlns:wps="http://schemas.microsoft.com/office/word/2010/wordprocessingShape" mc:Ignorable="w14 w15 wp14">
   <w:endnote w:type="separator" w:id="-1">
     <w:p>
       <w:pPr>
@@ -5875,38 +6182,8 @@
 </w:endnotes>
 </file>
 
-<file path=word/footer1.xml><?xml version="1.0" encoding="utf-8"?>
-<w:ftr xmlns:wpc="http://schemas.microsoft.com/office/word/2010/wordprocessingCanvas" xmlns:cx="http://schemas.microsoft.com/office/drawing/2014/chartex" xmlns:cx1="http://schemas.microsoft.com/office/drawing/2015/9/8/chartex" xmlns:cx2="http://schemas.microsoft.com/office/drawing/2015/10/21/chartex" xmlns:cx3="http://schemas.microsoft.com/office/drawing/2016/5/9/chartex" xmlns:cx4="http://schemas.microsoft.com/office/drawing/2016/5/10/chartex" xmlns:cx5="http://schemas.microsoft.com/office/drawing/2016/5/11/chartex" xmlns:cx6="http://schemas.microsoft.com/office/drawing/2016/5/12/chartex" xmlns:cx7="http://schemas.microsoft.com/office/drawing/2016/5/13/chartex" xmlns:cx8="http://schemas.microsoft.com/office/drawing/2016/5/14/chartex" xmlns:mc="http://schemas.openxmlformats.org/markup-compatibility/2006" xmlns:aink="http://schemas.microsoft.com/office/drawing/2016/ink" xmlns:am3d="http://schemas.microsoft.com/office/drawing/2017/model3d" xmlns:o="urn:schemas-microsoft-com:office:office" xmlns:r="http://schemas.openxmlformats.org/officeDocument/2006/relationships" xmlns:m="http://schemas.openxmlformats.org/officeDocument/2006/math" xmlns:v="urn:schemas-microsoft-com:vml" xmlns:wp14="http://schemas.microsoft.com/office/word/2010/wordprocessingDrawing" xmlns:wp="http://schemas.openxmlformats.org/drawingml/2006/wordprocessingDrawing" xmlns:w10="urn:schemas-microsoft-com:office:word" xmlns:w="http://schemas.openxmlformats.org/wordprocessingml/2006/main" xmlns:w14="http://schemas.microsoft.com/office/word/2010/wordml" xmlns:w15="http://schemas.microsoft.com/office/word/2012/wordml" xmlns:w16cex="http://schemas.microsoft.com/office/word/2018/wordml/cex" xmlns:w16cid="http://schemas.microsoft.com/office/word/2016/wordml/cid" xmlns:w16="http://schemas.microsoft.com/office/word/2018/wordml" xmlns:w16se="http://schemas.microsoft.com/office/word/2015/wordml/symex" xmlns:wpg="http://schemas.microsoft.com/office/word/2010/wordprocessingGroup" xmlns:wpi="http://schemas.microsoft.com/office/word/2010/wordprocessingInk" xmlns:wne="http://schemas.microsoft.com/office/word/2006/wordml" xmlns:wps="http://schemas.microsoft.com/office/word/2010/wordprocessingShape" mc:Ignorable="w14 w15 w16se w16cid w16 w16cex wp14">
-  <w:p>
-    <w:pPr>
-      <w:pStyle w:val="Footer"/>
-    </w:pPr>
-  </w:p>
-</w:ftr>
-</file>
-
-<file path=word/footer2.xml><?xml version="1.0" encoding="utf-8"?>
-<w:ftr xmlns:wpc="http://schemas.microsoft.com/office/word/2010/wordprocessingCanvas" xmlns:cx="http://schemas.microsoft.com/office/drawing/2014/chartex" xmlns:cx1="http://schemas.microsoft.com/office/drawing/2015/9/8/chartex" xmlns:cx2="http://schemas.microsoft.com/office/drawing/2015/10/21/chartex" xmlns:cx3="http://schemas.microsoft.com/office/drawing/2016/5/9/chartex" xmlns:cx4="http://schemas.microsoft.com/office/drawing/2016/5/10/chartex" xmlns:cx5="http://schemas.microsoft.com/office/drawing/2016/5/11/chartex" xmlns:cx6="http://schemas.microsoft.com/office/drawing/2016/5/12/chartex" xmlns:cx7="http://schemas.microsoft.com/office/drawing/2016/5/13/chartex" xmlns:cx8="http://schemas.microsoft.com/office/drawing/2016/5/14/chartex" xmlns:mc="http://schemas.openxmlformats.org/markup-compatibility/2006" xmlns:aink="http://schemas.microsoft.com/office/drawing/2016/ink" xmlns:am3d="http://schemas.microsoft.com/office/drawing/2017/model3d" xmlns:o="urn:schemas-microsoft-com:office:office" xmlns:r="http://schemas.openxmlformats.org/officeDocument/2006/relationships" xmlns:m="http://schemas.openxmlformats.org/officeDocument/2006/math" xmlns:v="urn:schemas-microsoft-com:vml" xmlns:wp14="http://schemas.microsoft.com/office/word/2010/wordprocessingDrawing" xmlns:wp="http://schemas.openxmlformats.org/drawingml/2006/wordprocessingDrawing" xmlns:w10="urn:schemas-microsoft-com:office:word" xmlns:w="http://schemas.openxmlformats.org/wordprocessingml/2006/main" xmlns:w14="http://schemas.microsoft.com/office/word/2010/wordml" xmlns:w15="http://schemas.microsoft.com/office/word/2012/wordml" xmlns:w16cex="http://schemas.microsoft.com/office/word/2018/wordml/cex" xmlns:w16cid="http://schemas.microsoft.com/office/word/2016/wordml/cid" xmlns:w16="http://schemas.microsoft.com/office/word/2018/wordml" xmlns:w16se="http://schemas.microsoft.com/office/word/2015/wordml/symex" xmlns:wpg="http://schemas.microsoft.com/office/word/2010/wordprocessingGroup" xmlns:wpi="http://schemas.microsoft.com/office/word/2010/wordprocessingInk" xmlns:wne="http://schemas.microsoft.com/office/word/2006/wordml" xmlns:wps="http://schemas.microsoft.com/office/word/2010/wordprocessingShape" mc:Ignorable="w14 w15 w16se w16cid w16 w16cex wp14">
-  <w:p>
-    <w:pPr>
-      <w:pStyle w:val="Footer"/>
-    </w:pPr>
-  </w:p>
-</w:ftr>
-</file>
-
-<file path=word/footer3.xml><?xml version="1.0" encoding="utf-8"?>
-<w:ftr xmlns:wpc="http://schemas.microsoft.com/office/word/2010/wordprocessingCanvas" xmlns:cx="http://schemas.microsoft.com/office/drawing/2014/chartex" xmlns:cx1="http://schemas.microsoft.com/office/drawing/2015/9/8/chartex" xmlns:cx2="http://schemas.microsoft.com/office/drawing/2015/10/21/chartex" xmlns:cx3="http://schemas.microsoft.com/office/drawing/2016/5/9/chartex" xmlns:cx4="http://schemas.microsoft.com/office/drawing/2016/5/10/chartex" xmlns:cx5="http://schemas.microsoft.com/office/drawing/2016/5/11/chartex" xmlns:cx6="http://schemas.microsoft.com/office/drawing/2016/5/12/chartex" xmlns:cx7="http://schemas.microsoft.com/office/drawing/2016/5/13/chartex" xmlns:cx8="http://schemas.microsoft.com/office/drawing/2016/5/14/chartex" xmlns:mc="http://schemas.openxmlformats.org/markup-compatibility/2006" xmlns:aink="http://schemas.microsoft.com/office/drawing/2016/ink" xmlns:am3d="http://schemas.microsoft.com/office/drawing/2017/model3d" xmlns:o="urn:schemas-microsoft-com:office:office" xmlns:r="http://schemas.openxmlformats.org/officeDocument/2006/relationships" xmlns:m="http://schemas.openxmlformats.org/officeDocument/2006/math" xmlns:v="urn:schemas-microsoft-com:vml" xmlns:wp14="http://schemas.microsoft.com/office/word/2010/wordprocessingDrawing" xmlns:wp="http://schemas.openxmlformats.org/drawingml/2006/wordprocessingDrawing" xmlns:w10="urn:schemas-microsoft-com:office:word" xmlns:w="http://schemas.openxmlformats.org/wordprocessingml/2006/main" xmlns:w14="http://schemas.microsoft.com/office/word/2010/wordml" xmlns:w15="http://schemas.microsoft.com/office/word/2012/wordml" xmlns:w16cex="http://schemas.microsoft.com/office/word/2018/wordml/cex" xmlns:w16cid="http://schemas.microsoft.com/office/word/2016/wordml/cid" xmlns:w16="http://schemas.microsoft.com/office/word/2018/wordml" xmlns:w16se="http://schemas.microsoft.com/office/word/2015/wordml/symex" xmlns:wpg="http://schemas.microsoft.com/office/word/2010/wordprocessingGroup" xmlns:wpi="http://schemas.microsoft.com/office/word/2010/wordprocessingInk" xmlns:wne="http://schemas.microsoft.com/office/word/2006/wordml" xmlns:wps="http://schemas.microsoft.com/office/word/2010/wordprocessingShape" mc:Ignorable="w14 w15 w16se w16cid w16 w16cex wp14">
-  <w:p>
-    <w:pPr>
-      <w:pStyle w:val="Footer"/>
-    </w:pPr>
-  </w:p>
-</w:ftr>
-</file>
-
 <file path=word/footnotes.xml><?xml version="1.0" encoding="utf-8"?>
-<w:footnotes xmlns:wpc="http://schemas.microsoft.com/office/word/2010/wordprocessingCanvas" xmlns:cx="http://schemas.microsoft.com/office/drawing/2014/chartex" xmlns:cx1="http://schemas.microsoft.com/office/drawing/2015/9/8/chartex" xmlns:cx2="http://schemas.microsoft.com/office/drawing/2015/10/21/chartex" xmlns:cx3="http://schemas.microsoft.com/office/drawing/2016/5/9/chartex" xmlns:cx4="http://schemas.microsoft.com/office/drawing/2016/5/10/chartex" xmlns:cx5="http://schemas.microsoft.com/office/drawing/2016/5/11/chartex" xmlns:cx6="http://schemas.microsoft.com/office/drawing/2016/5/12/chartex" xmlns:cx7="http://schemas.microsoft.com/office/drawing/2016/5/13/chartex" xmlns:cx8="http://schemas.microsoft.com/office/drawing/2016/5/14/chartex" xmlns:mc="http://schemas.openxmlformats.org/markup-compatibility/2006" xmlns:aink="http://schemas.microsoft.com/office/drawing/2016/ink" xmlns:am3d="http://schemas.microsoft.com/office/drawing/2017/model3d" xmlns:o="urn:schemas-microsoft-com:office:office" xmlns:r="http://schemas.openxmlformats.org/officeDocument/2006/relationships" xmlns:m="http://schemas.openxmlformats.org/officeDocument/2006/math" xmlns:v="urn:schemas-microsoft-com:vml" xmlns:wp14="http://schemas.microsoft.com/office/word/2010/wordprocessingDrawing" xmlns:wp="http://schemas.openxmlformats.org/drawingml/2006/wordprocessingDrawing" xmlns:w10="urn:schemas-microsoft-com:office:word" xmlns:w="http://schemas.openxmlformats.org/wordprocessingml/2006/main" xmlns:w14="http://schemas.microsoft.com/office/word/2010/wordml" xmlns:w15="http://schemas.microsoft.com/office/word/2012/wordml" xmlns:w16cex="http://schemas.microsoft.com/office/word/2018/wordml/cex" xmlns:w16cid="http://schemas.microsoft.com/office/word/2016/wordml/cid" xmlns:w16="http://schemas.microsoft.com/office/word/2018/wordml" xmlns:w16se="http://schemas.microsoft.com/office/word/2015/wordml/symex" xmlns:wpg="http://schemas.microsoft.com/office/word/2010/wordprocessingGroup" xmlns:wpi="http://schemas.microsoft.com/office/word/2010/wordprocessingInk" xmlns:wne="http://schemas.microsoft.com/office/word/2006/wordml" xmlns:wps="http://schemas.microsoft.com/office/word/2010/wordprocessingShape" mc:Ignorable="w14 w15 w16se w16cid w16 w16cex wp14">
+<w:footnotes xmlns:wpc="http://schemas.microsoft.com/office/word/2010/wordprocessingCanvas" xmlns:mc="http://schemas.openxmlformats.org/markup-compatibility/2006" xmlns:o="urn:schemas-microsoft-com:office:office" xmlns:r="http://schemas.openxmlformats.org/officeDocument/2006/relationships" xmlns:m="http://schemas.openxmlformats.org/officeDocument/2006/math" xmlns:v="urn:schemas-microsoft-com:vml" xmlns:wp14="http://schemas.microsoft.com/office/word/2010/wordprocessingDrawing" xmlns:wp="http://schemas.openxmlformats.org/drawingml/2006/wordprocessingDrawing" xmlns:w10="urn:schemas-microsoft-com:office:word" xmlns:w="http://schemas.openxmlformats.org/wordprocessingml/2006/main" xmlns:w14="http://schemas.microsoft.com/office/word/2010/wordml" xmlns:w15="http://schemas.microsoft.com/office/word/2012/wordml" xmlns:wpg="http://schemas.microsoft.com/office/word/2010/wordprocessingGroup" xmlns:wpi="http://schemas.microsoft.com/office/word/2010/wordprocessingInk" xmlns:wne="http://schemas.microsoft.com/office/word/2006/wordml" xmlns:wps="http://schemas.microsoft.com/office/word/2010/wordprocessingShape" mc:Ignorable="w14 w15 wp14">
   <w:footnote w:type="separator" w:id="-1">
     <w:p>
       <w:pPr>
@@ -5937,38 +6214,8 @@
 </w:footnotes>
 </file>
 
-<file path=word/header1.xml><?xml version="1.0" encoding="utf-8"?>
-<w:hdr xmlns:wpc="http://schemas.microsoft.com/office/word/2010/wordprocessingCanvas" xmlns:cx="http://schemas.microsoft.com/office/drawing/2014/chartex" xmlns:cx1="http://schemas.microsoft.com/office/drawing/2015/9/8/chartex" xmlns:cx2="http://schemas.microsoft.com/office/drawing/2015/10/21/chartex" xmlns:cx3="http://schemas.microsoft.com/office/drawing/2016/5/9/chartex" xmlns:cx4="http://schemas.microsoft.com/office/drawing/2016/5/10/chartex" xmlns:cx5="http://schemas.microsoft.com/office/drawing/2016/5/11/chartex" xmlns:cx6="http://schemas.microsoft.com/office/drawing/2016/5/12/chartex" xmlns:cx7="http://schemas.microsoft.com/office/drawing/2016/5/13/chartex" xmlns:cx8="http://schemas.microsoft.com/office/drawing/2016/5/14/chartex" xmlns:mc="http://schemas.openxmlformats.org/markup-compatibility/2006" xmlns:aink="http://schemas.microsoft.com/office/drawing/2016/ink" xmlns:am3d="http://schemas.microsoft.com/office/drawing/2017/model3d" xmlns:o="urn:schemas-microsoft-com:office:office" xmlns:r="http://schemas.openxmlformats.org/officeDocument/2006/relationships" xmlns:m="http://schemas.openxmlformats.org/officeDocument/2006/math" xmlns:v="urn:schemas-microsoft-com:vml" xmlns:wp14="http://schemas.microsoft.com/office/word/2010/wordprocessingDrawing" xmlns:wp="http://schemas.openxmlformats.org/drawingml/2006/wordprocessingDrawing" xmlns:w10="urn:schemas-microsoft-com:office:word" xmlns:w="http://schemas.openxmlformats.org/wordprocessingml/2006/main" xmlns:w14="http://schemas.microsoft.com/office/word/2010/wordml" xmlns:w15="http://schemas.microsoft.com/office/word/2012/wordml" xmlns:w16cex="http://schemas.microsoft.com/office/word/2018/wordml/cex" xmlns:w16cid="http://schemas.microsoft.com/office/word/2016/wordml/cid" xmlns:w16="http://schemas.microsoft.com/office/word/2018/wordml" xmlns:w16se="http://schemas.microsoft.com/office/word/2015/wordml/symex" xmlns:wpg="http://schemas.microsoft.com/office/word/2010/wordprocessingGroup" xmlns:wpi="http://schemas.microsoft.com/office/word/2010/wordprocessingInk" xmlns:wne="http://schemas.microsoft.com/office/word/2006/wordml" xmlns:wps="http://schemas.microsoft.com/office/word/2010/wordprocessingShape" mc:Ignorable="w14 w15 w16se w16cid w16 w16cex wp14">
-  <w:p>
-    <w:pPr>
-      <w:pStyle w:val="Header"/>
-    </w:pPr>
-  </w:p>
-</w:hdr>
-</file>
-
-<file path=word/header2.xml><?xml version="1.0" encoding="utf-8"?>
-<w:hdr xmlns:wpc="http://schemas.microsoft.com/office/word/2010/wordprocessingCanvas" xmlns:cx="http://schemas.microsoft.com/office/drawing/2014/chartex" xmlns:cx1="http://schemas.microsoft.com/office/drawing/2015/9/8/chartex" xmlns:cx2="http://schemas.microsoft.com/office/drawing/2015/10/21/chartex" xmlns:cx3="http://schemas.microsoft.com/office/drawing/2016/5/9/chartex" xmlns:cx4="http://schemas.microsoft.com/office/drawing/2016/5/10/chartex" xmlns:cx5="http://schemas.microsoft.com/office/drawing/2016/5/11/chartex" xmlns:cx6="http://schemas.microsoft.com/office/drawing/2016/5/12/chartex" xmlns:cx7="http://schemas.microsoft.com/office/drawing/2016/5/13/chartex" xmlns:cx8="http://schemas.microsoft.com/office/drawing/2016/5/14/chartex" xmlns:mc="http://schemas.openxmlformats.org/markup-compatibility/2006" xmlns:aink="http://schemas.microsoft.com/office/drawing/2016/ink" xmlns:am3d="http://schemas.microsoft.com/office/drawing/2017/model3d" xmlns:o="urn:schemas-microsoft-com:office:office" xmlns:r="http://schemas.openxmlformats.org/officeDocument/2006/relationships" xmlns:m="http://schemas.openxmlformats.org/officeDocument/2006/math" xmlns:v="urn:schemas-microsoft-com:vml" xmlns:wp14="http://schemas.microsoft.com/office/word/2010/wordprocessingDrawing" xmlns:wp="http://schemas.openxmlformats.org/drawingml/2006/wordprocessingDrawing" xmlns:w10="urn:schemas-microsoft-com:office:word" xmlns:w="http://schemas.openxmlformats.org/wordprocessingml/2006/main" xmlns:w14="http://schemas.microsoft.com/office/word/2010/wordml" xmlns:w15="http://schemas.microsoft.com/office/word/2012/wordml" xmlns:w16cex="http://schemas.microsoft.com/office/word/2018/wordml/cex" xmlns:w16cid="http://schemas.microsoft.com/office/word/2016/wordml/cid" xmlns:w16="http://schemas.microsoft.com/office/word/2018/wordml" xmlns:w16se="http://schemas.microsoft.com/office/word/2015/wordml/symex" xmlns:wpg="http://schemas.microsoft.com/office/word/2010/wordprocessingGroup" xmlns:wpi="http://schemas.microsoft.com/office/word/2010/wordprocessingInk" xmlns:wne="http://schemas.microsoft.com/office/word/2006/wordml" xmlns:wps="http://schemas.microsoft.com/office/word/2010/wordprocessingShape" mc:Ignorable="w14 w15 w16se w16cid w16 w16cex wp14">
-  <w:p>
-    <w:pPr>
-      <w:pStyle w:val="Header"/>
-    </w:pPr>
-  </w:p>
-</w:hdr>
-</file>
-
-<file path=word/header3.xml><?xml version="1.0" encoding="utf-8"?>
-<w:hdr xmlns:wpc="http://schemas.microsoft.com/office/word/2010/wordprocessingCanvas" xmlns:cx="http://schemas.microsoft.com/office/drawing/2014/chartex" xmlns:cx1="http://schemas.microsoft.com/office/drawing/2015/9/8/chartex" xmlns:cx2="http://schemas.microsoft.com/office/drawing/2015/10/21/chartex" xmlns:cx3="http://schemas.microsoft.com/office/drawing/2016/5/9/chartex" xmlns:cx4="http://schemas.microsoft.com/office/drawing/2016/5/10/chartex" xmlns:cx5="http://schemas.microsoft.com/office/drawing/2016/5/11/chartex" xmlns:cx6="http://schemas.microsoft.com/office/drawing/2016/5/12/chartex" xmlns:cx7="http://schemas.microsoft.com/office/drawing/2016/5/13/chartex" xmlns:cx8="http://schemas.microsoft.com/office/drawing/2016/5/14/chartex" xmlns:mc="http://schemas.openxmlformats.org/markup-compatibility/2006" xmlns:aink="http://schemas.microsoft.com/office/drawing/2016/ink" xmlns:am3d="http://schemas.microsoft.com/office/drawing/2017/model3d" xmlns:o="urn:schemas-microsoft-com:office:office" xmlns:r="http://schemas.openxmlformats.org/officeDocument/2006/relationships" xmlns:m="http://schemas.openxmlformats.org/officeDocument/2006/math" xmlns:v="urn:schemas-microsoft-com:vml" xmlns:wp14="http://schemas.microsoft.com/office/word/2010/wordprocessingDrawing" xmlns:wp="http://schemas.openxmlformats.org/drawingml/2006/wordprocessingDrawing" xmlns:w10="urn:schemas-microsoft-com:office:word" xmlns:w="http://schemas.openxmlformats.org/wordprocessingml/2006/main" xmlns:w14="http://schemas.microsoft.com/office/word/2010/wordml" xmlns:w15="http://schemas.microsoft.com/office/word/2012/wordml" xmlns:w16cex="http://schemas.microsoft.com/office/word/2018/wordml/cex" xmlns:w16cid="http://schemas.microsoft.com/office/word/2016/wordml/cid" xmlns:w16="http://schemas.microsoft.com/office/word/2018/wordml" xmlns:w16se="http://schemas.microsoft.com/office/word/2015/wordml/symex" xmlns:wpg="http://schemas.microsoft.com/office/word/2010/wordprocessingGroup" xmlns:wpi="http://schemas.microsoft.com/office/word/2010/wordprocessingInk" xmlns:wne="http://schemas.microsoft.com/office/word/2006/wordml" xmlns:wps="http://schemas.microsoft.com/office/word/2010/wordprocessingShape" mc:Ignorable="w14 w15 w16se w16cid w16 w16cex wp14">
-  <w:p>
-    <w:pPr>
-      <w:pStyle w:val="Header"/>
-    </w:pPr>
-  </w:p>
-</w:hdr>
-</file>
-
 <file path=word/numbering.xml><?xml version="1.0" encoding="utf-8"?>
-<w:numbering xmlns:wpc="http://schemas.microsoft.com/office/word/2010/wordprocessingCanvas" xmlns:cx="http://schemas.microsoft.com/office/drawing/2014/chartex" xmlns:cx1="http://schemas.microsoft.com/office/drawing/2015/9/8/chartex" xmlns:cx2="http://schemas.microsoft.com/office/drawing/2015/10/21/chartex" xmlns:cx3="http://schemas.microsoft.com/office/drawing/2016/5/9/chartex" xmlns:cx4="http://schemas.microsoft.com/office/drawing/2016/5/10/chartex" xmlns:cx5="http://schemas.microsoft.com/office/drawing/2016/5/11/chartex" xmlns:cx6="http://schemas.microsoft.com/office/drawing/2016/5/12/chartex" xmlns:cx7="http://schemas.microsoft.com/office/drawing/2016/5/13/chartex" xmlns:cx8="http://schemas.microsoft.com/office/drawing/2016/5/14/chartex" xmlns:mc="http://schemas.openxmlformats.org/markup-compatibility/2006" xmlns:aink="http://schemas.microsoft.com/office/drawing/2016/ink" xmlns:am3d="http://schemas.microsoft.com/office/drawing/2017/model3d" xmlns:o="urn:schemas-microsoft-com:office:office" xmlns:r="http://schemas.openxmlformats.org/officeDocument/2006/relationships" xmlns:m="http://schemas.openxmlformats.org/officeDocument/2006/math" xmlns:v="urn:schemas-microsoft-com:vml" xmlns:wp14="http://schemas.microsoft.com/office/word/2010/wordprocessingDrawing" xmlns:wp="http://schemas.openxmlformats.org/drawingml/2006/wordprocessingDrawing" xmlns:w10="urn:schemas-microsoft-com:office:word" xmlns:w="http://schemas.openxmlformats.org/wordprocessingml/2006/main" xmlns:w14="http://schemas.microsoft.com/office/word/2010/wordml" xmlns:w15="http://schemas.microsoft.com/office/word/2012/wordml" xmlns:w16cex="http://schemas.microsoft.com/office/word/2018/wordml/cex" xmlns:w16cid="http://schemas.microsoft.com/office/word/2016/wordml/cid" xmlns:w16="http://schemas.microsoft.com/office/word/2018/wordml" xmlns:w16se="http://schemas.microsoft.com/office/word/2015/wordml/symex" xmlns:wpg="http://schemas.microsoft.com/office/word/2010/wordprocessingGroup" xmlns:wpi="http://schemas.microsoft.com/office/word/2010/wordprocessingInk" xmlns:wne="http://schemas.microsoft.com/office/word/2006/wordml" xmlns:wps="http://schemas.microsoft.com/office/word/2010/wordprocessingShape" mc:Ignorable="w14 w15 w16se w16cid w16 w16cex wp14">
+<w:numbering xmlns:wpc="http://schemas.microsoft.com/office/word/2010/wordprocessingCanvas" xmlns:mc="http://schemas.openxmlformats.org/markup-compatibility/2006" xmlns:o="urn:schemas-microsoft-com:office:office" xmlns:r="http://schemas.openxmlformats.org/officeDocument/2006/relationships" xmlns:m="http://schemas.openxmlformats.org/officeDocument/2006/math" xmlns:v="urn:schemas-microsoft-com:vml" xmlns:wp14="http://schemas.microsoft.com/office/word/2010/wordprocessingDrawing" xmlns:wp="http://schemas.openxmlformats.org/drawingml/2006/wordprocessingDrawing" xmlns:w10="urn:schemas-microsoft-com:office:word" xmlns:w="http://schemas.openxmlformats.org/wordprocessingml/2006/main" xmlns:w14="http://schemas.microsoft.com/office/word/2010/wordml" xmlns:w15="http://schemas.microsoft.com/office/word/2012/wordml" xmlns:wpg="http://schemas.microsoft.com/office/word/2010/wordprocessingGroup" xmlns:wpi="http://schemas.microsoft.com/office/word/2010/wordprocessingInk" xmlns:wne="http://schemas.microsoft.com/office/word/2006/wordml" xmlns:wps="http://schemas.microsoft.com/office/word/2010/wordprocessingShape" mc:Ignorable="w14 w15 wp14">
   <w:abstractNum w:abstractNumId="0" w15:restartNumberingAfterBreak="0">
     <w:nsid w:val="07102C02"/>
     <w:multiLevelType w:val="hybridMultilevel"/>
@@ -6535,6 +6782,119 @@
     </w:lvl>
   </w:abstractNum>
   <w:abstractNum w:abstractNumId="5" w15:restartNumberingAfterBreak="0">
+    <w:nsid w:val="2F25635E"/>
+    <w:multiLevelType w:val="hybridMultilevel"/>
+    <w:tmpl w:val="935A919C"/>
+    <w:lvl w:ilvl="0" w:tplc="0C090001">
+      <w:start w:val="1"/>
+      <w:numFmt w:val="bullet"/>
+      <w:lvlText w:val=""/>
+      <w:lvlJc w:val="left"/>
+      <w:pPr>
+        <w:ind w:left="720" w:hanging="360"/>
+      </w:pPr>
+      <w:rPr>
+        <w:rFonts w:ascii="Symbol" w:hAnsi="Symbol" w:hint="default"/>
+      </w:rPr>
+    </w:lvl>
+    <w:lvl w:ilvl="1" w:tplc="0C090003" w:tentative="1">
+      <w:start w:val="1"/>
+      <w:numFmt w:val="bullet"/>
+      <w:lvlText w:val="o"/>
+      <w:lvlJc w:val="left"/>
+      <w:pPr>
+        <w:ind w:left="1440" w:hanging="360"/>
+      </w:pPr>
+      <w:rPr>
+        <w:rFonts w:ascii="Courier New" w:hAnsi="Courier New" w:cs="Courier New" w:hint="default"/>
+      </w:rPr>
+    </w:lvl>
+    <w:lvl w:ilvl="2" w:tplc="0C090005" w:tentative="1">
+      <w:start w:val="1"/>
+      <w:numFmt w:val="bullet"/>
+      <w:lvlText w:val=""/>
+      <w:lvlJc w:val="left"/>
+      <w:pPr>
+        <w:ind w:left="2160" w:hanging="360"/>
+      </w:pPr>
+      <w:rPr>
+        <w:rFonts w:ascii="Wingdings" w:hAnsi="Wingdings" w:hint="default"/>
+      </w:rPr>
+    </w:lvl>
+    <w:lvl w:ilvl="3" w:tplc="0C090001" w:tentative="1">
+      <w:start w:val="1"/>
+      <w:numFmt w:val="bullet"/>
+      <w:lvlText w:val=""/>
+      <w:lvlJc w:val="left"/>
+      <w:pPr>
+        <w:ind w:left="2880" w:hanging="360"/>
+      </w:pPr>
+      <w:rPr>
+        <w:rFonts w:ascii="Symbol" w:hAnsi="Symbol" w:hint="default"/>
+      </w:rPr>
+    </w:lvl>
+    <w:lvl w:ilvl="4" w:tplc="0C090003" w:tentative="1">
+      <w:start w:val="1"/>
+      <w:numFmt w:val="bullet"/>
+      <w:lvlText w:val="o"/>
+      <w:lvlJc w:val="left"/>
+      <w:pPr>
+        <w:ind w:left="3600" w:hanging="360"/>
+      </w:pPr>
+      <w:rPr>
+        <w:rFonts w:ascii="Courier New" w:hAnsi="Courier New" w:cs="Courier New" w:hint="default"/>
+      </w:rPr>
+    </w:lvl>
+    <w:lvl w:ilvl="5" w:tplc="0C090005" w:tentative="1">
+      <w:start w:val="1"/>
+      <w:numFmt w:val="bullet"/>
+      <w:lvlText w:val=""/>
+      <w:lvlJc w:val="left"/>
+      <w:pPr>
+        <w:ind w:left="4320" w:hanging="360"/>
+      </w:pPr>
+      <w:rPr>
+        <w:rFonts w:ascii="Wingdings" w:hAnsi="Wingdings" w:hint="default"/>
+      </w:rPr>
+    </w:lvl>
+    <w:lvl w:ilvl="6" w:tplc="0C090001" w:tentative="1">
+      <w:start w:val="1"/>
+      <w:numFmt w:val="bullet"/>
+      <w:lvlText w:val=""/>
+      <w:lvlJc w:val="left"/>
+      <w:pPr>
+        <w:ind w:left="5040" w:hanging="360"/>
+      </w:pPr>
+      <w:rPr>
+        <w:rFonts w:ascii="Symbol" w:hAnsi="Symbol" w:hint="default"/>
+      </w:rPr>
+    </w:lvl>
+    <w:lvl w:ilvl="7" w:tplc="0C090003" w:tentative="1">
+      <w:start w:val="1"/>
+      <w:numFmt w:val="bullet"/>
+      <w:lvlText w:val="o"/>
+      <w:lvlJc w:val="left"/>
+      <w:pPr>
+        <w:ind w:left="5760" w:hanging="360"/>
+      </w:pPr>
+      <w:rPr>
+        <w:rFonts w:ascii="Courier New" w:hAnsi="Courier New" w:cs="Courier New" w:hint="default"/>
+      </w:rPr>
+    </w:lvl>
+    <w:lvl w:ilvl="8" w:tplc="0C090005" w:tentative="1">
+      <w:start w:val="1"/>
+      <w:numFmt w:val="bullet"/>
+      <w:lvlText w:val=""/>
+      <w:lvlJc w:val="left"/>
+      <w:pPr>
+        <w:ind w:left="6480" w:hanging="360"/>
+      </w:pPr>
+      <w:rPr>
+        <w:rFonts w:ascii="Wingdings" w:hAnsi="Wingdings" w:hint="default"/>
+      </w:rPr>
+    </w:lvl>
+  </w:abstractNum>
+  <w:abstractNum w:abstractNumId="6" w15:restartNumberingAfterBreak="0">
     <w:nsid w:val="34667340"/>
     <w:multiLevelType w:val="hybridMultilevel"/>
     <w:tmpl w:val="7F821D32"/>
@@ -6647,7 +7007,7 @@
       </w:rPr>
     </w:lvl>
   </w:abstractNum>
-  <w:abstractNum w:abstractNumId="6" w15:restartNumberingAfterBreak="0">
+  <w:abstractNum w:abstractNumId="7" w15:restartNumberingAfterBreak="0">
     <w:nsid w:val="3660326E"/>
     <w:multiLevelType w:val="hybridMultilevel"/>
     <w:tmpl w:val="BC0C8F8E"/>
@@ -6760,7 +7120,7 @@
       </w:pPr>
     </w:lvl>
   </w:abstractNum>
-  <w:abstractNum w:abstractNumId="7" w15:restartNumberingAfterBreak="0">
+  <w:abstractNum w:abstractNumId="8" w15:restartNumberingAfterBreak="0">
     <w:nsid w:val="42DF2060"/>
     <w:multiLevelType w:val="hybridMultilevel"/>
     <w:tmpl w:val="85849D7C"/>
@@ -6873,7 +7233,7 @@
       </w:rPr>
     </w:lvl>
   </w:abstractNum>
-  <w:abstractNum w:abstractNumId="8" w15:restartNumberingAfterBreak="0">
+  <w:abstractNum w:abstractNumId="9" w15:restartNumberingAfterBreak="0">
     <w:nsid w:val="50261ADC"/>
     <w:multiLevelType w:val="hybridMultilevel"/>
     <w:tmpl w:val="1B7809E6"/>
@@ -6986,7 +7346,7 @@
       </w:rPr>
     </w:lvl>
   </w:abstractNum>
-  <w:abstractNum w:abstractNumId="9" w15:restartNumberingAfterBreak="0">
+  <w:abstractNum w:abstractNumId="10" w15:restartNumberingAfterBreak="0">
     <w:nsid w:val="568B5ED6"/>
     <w:multiLevelType w:val="multilevel"/>
     <w:tmpl w:val="7374A5C0"/>
@@ -7099,7 +7459,7 @@
       </w:rPr>
     </w:lvl>
   </w:abstractNum>
-  <w:abstractNum w:abstractNumId="10" w15:restartNumberingAfterBreak="0">
+  <w:abstractNum w:abstractNumId="11" w15:restartNumberingAfterBreak="0">
     <w:nsid w:val="5F115C29"/>
     <w:multiLevelType w:val="hybridMultilevel"/>
     <w:tmpl w:val="BDB0A2BE"/>
@@ -7185,7 +7545,7 @@
       </w:pPr>
     </w:lvl>
   </w:abstractNum>
-  <w:abstractNum w:abstractNumId="11" w15:restartNumberingAfterBreak="0">
+  <w:abstractNum w:abstractNumId="12" w15:restartNumberingAfterBreak="0">
     <w:nsid w:val="70B52828"/>
     <w:multiLevelType w:val="multilevel"/>
     <w:tmpl w:val="7374A5C0"/>
@@ -7299,13 +7659,13 @@
     </w:lvl>
   </w:abstractNum>
   <w:num w:numId="1">
-    <w:abstractNumId w:val="10"/>
+    <w:abstractNumId w:val="11"/>
   </w:num>
   <w:num w:numId="2">
-    <w:abstractNumId w:val="11"/>
+    <w:abstractNumId w:val="12"/>
   </w:num>
   <w:num w:numId="3">
-    <w:abstractNumId w:val="9"/>
+    <w:abstractNumId w:val="10"/>
   </w:num>
   <w:num w:numId="4">
     <w:abstractNumId w:val="4"/>
@@ -7317,28 +7677,31 @@
     <w:abstractNumId w:val="3"/>
   </w:num>
   <w:num w:numId="7">
-    <w:abstractNumId w:val="6"/>
+    <w:abstractNumId w:val="7"/>
   </w:num>
   <w:num w:numId="8">
-    <w:abstractNumId w:val="7"/>
+    <w:abstractNumId w:val="8"/>
   </w:num>
   <w:num w:numId="9">
     <w:abstractNumId w:val="1"/>
   </w:num>
   <w:num w:numId="10">
-    <w:abstractNumId w:val="5"/>
+    <w:abstractNumId w:val="6"/>
   </w:num>
   <w:num w:numId="11">
     <w:abstractNumId w:val="0"/>
   </w:num>
   <w:num w:numId="12">
-    <w:abstractNumId w:val="8"/>
+    <w:abstractNumId w:val="9"/>
+  </w:num>
+  <w:num w:numId="13">
+    <w:abstractNumId w:val="5"/>
   </w:num>
 </w:numbering>
 </file>
 
 <file path=word/styles.xml><?xml version="1.0" encoding="utf-8"?>
-<w:styles xmlns:mc="http://schemas.openxmlformats.org/markup-compatibility/2006" xmlns:r="http://schemas.openxmlformats.org/officeDocument/2006/relationships" xmlns:w="http://schemas.openxmlformats.org/wordprocessingml/2006/main" xmlns:w14="http://schemas.microsoft.com/office/word/2010/wordml" xmlns:w15="http://schemas.microsoft.com/office/word/2012/wordml" xmlns:w16cex="http://schemas.microsoft.com/office/word/2018/wordml/cex" xmlns:w16cid="http://schemas.microsoft.com/office/word/2016/wordml/cid" xmlns:w16="http://schemas.microsoft.com/office/word/2018/wordml" xmlns:w16se="http://schemas.microsoft.com/office/word/2015/wordml/symex" mc:Ignorable="w14 w15 w16se w16cid w16 w16cex">
+<w:styles xmlns:mc="http://schemas.openxmlformats.org/markup-compatibility/2006" xmlns:r="http://schemas.openxmlformats.org/officeDocument/2006/relationships" xmlns:w="http://schemas.openxmlformats.org/wordprocessingml/2006/main" xmlns:w14="http://schemas.microsoft.com/office/word/2010/wordml" xmlns:w15="http://schemas.microsoft.com/office/word/2012/wordml" mc:Ignorable="w14 w15">
   <w:docDefaults>
     <w:rPrDefault>
       <w:rPr>
@@ -7354,7 +7717,7 @@
       </w:pPr>
     </w:pPrDefault>
   </w:docDefaults>
-  <w:latentStyles w:defLockedState="0" w:defUIPriority="99" w:defSemiHidden="0" w:defUnhideWhenUsed="0" w:defQFormat="0" w:count="376">
+  <w:latentStyles w:defLockedState="0" w:defUIPriority="99" w:defSemiHidden="0" w:defUnhideWhenUsed="0" w:defQFormat="0" w:count="371">
     <w:lsdException w:name="Normal" w:uiPriority="0" w:qFormat="1"/>
     <w:lsdException w:name="heading 1" w:uiPriority="9" w:qFormat="1"/>
     <w:lsdException w:name="heading 2" w:semiHidden="1" w:uiPriority="9" w:unhideWhenUsed="1" w:qFormat="1"/>
@@ -7726,11 +8089,6 @@
     <w:lsdException w:name="List Table 5 Dark Accent 6" w:uiPriority="50"/>
     <w:lsdException w:name="List Table 6 Colorful Accent 6" w:uiPriority="51"/>
     <w:lsdException w:name="List Table 7 Colorful Accent 6" w:uiPriority="52"/>
-    <w:lsdException w:name="Mention" w:semiHidden="1" w:unhideWhenUsed="1"/>
-    <w:lsdException w:name="Smart Hyperlink" w:semiHidden="1" w:unhideWhenUsed="1"/>
-    <w:lsdException w:name="Hashtag" w:semiHidden="1" w:unhideWhenUsed="1"/>
-    <w:lsdException w:name="Unresolved Mention" w:semiHidden="1" w:unhideWhenUsed="1"/>
-    <w:lsdException w:name="Smart Link" w:semiHidden="1" w:unhideWhenUsed="1"/>
   </w:latentStyles>
   <w:style w:type="paragraph" w:default="1" w:styleId="Normal">
     <w:name w:val="Normal"/>
@@ -8046,7 +8404,7 @@
     <w:uiPriority w:val="99"/>
     <w:rsid w:val="00460AD3"/>
   </w:style>
-  <w:style w:type="character" w:styleId="UnresolvedMention">
+  <w:style w:type="character" w:customStyle="1" w:styleId="UnresolvedMention">
     <w:name w:val="Unresolved Mention"/>
     <w:basedOn w:val="DefaultParagraphFont"/>
     <w:uiPriority w:val="99"/>
@@ -8393,7 +8751,12 @@
 </file>
 
 <file path=customXml/item1.xml><?xml version="1.0" encoding="utf-8"?>
-<b:Sources xmlns:b="http://schemas.openxmlformats.org/officeDocument/2006/bibliography" xmlns="http://schemas.openxmlformats.org/officeDocument/2006/bibliography" SelectedStyle="\APASixthEditionOfficeOnline.xsl" StyleName="APA" Version="6"/>
+<?mso-contentType ?>
+<FormTemplates xmlns="http://schemas.microsoft.com/sharepoint/v3/contenttype/forms">
+  <Display>DocumentLibraryForm</Display>
+  <Edit>DocumentLibraryForm</Edit>
+  <New>DocumentLibraryForm</New>
+</FormTemplates>
 </file>
 
 <file path=customXml/item2.xml><?xml version="1.0" encoding="utf-8"?>
@@ -8561,24 +8924,19 @@
 </file>
 
 <file path=customXml/item3.xml><?xml version="1.0" encoding="utf-8"?>
-<?mso-contentType ?>
-<FormTemplates xmlns="http://schemas.microsoft.com/sharepoint/v3/contenttype/forms">
-  <Display>DocumentLibraryForm</Display>
-  <Edit>DocumentLibraryForm</Edit>
-  <New>DocumentLibraryForm</New>
-</FormTemplates>
-</file>
-
-<file path=customXml/item4.xml><?xml version="1.0" encoding="utf-8"?>
 <p:properties xmlns:p="http://schemas.microsoft.com/office/2006/metadata/properties" xmlns:xsi="http://www.w3.org/2001/XMLSchema-instance" xmlns:pc="http://schemas.microsoft.com/office/infopath/2007/PartnerControls">
   <documentManagement/>
 </p:properties>
 </file>
 
+<file path=customXml/item4.xml><?xml version="1.0" encoding="utf-8"?>
+<b:Sources xmlns:b="http://schemas.openxmlformats.org/officeDocument/2006/bibliography" xmlns="http://schemas.openxmlformats.org/officeDocument/2006/bibliography" SelectedStyle="\APASixthEditionOfficeOnline.xsl" StyleName="APA" Version="6"/>
+</file>
+
 <file path=customXml/itemProps1.xml><?xml version="1.0" encoding="utf-8"?>
-<ds:datastoreItem xmlns:ds="http://schemas.openxmlformats.org/officeDocument/2006/customXml" ds:itemID="{5D8BA304-52A0-4B61-A530-75F95F19206C}">
+<ds:datastoreItem xmlns:ds="http://schemas.openxmlformats.org/officeDocument/2006/customXml" ds:itemID="{26BADB16-F778-4390-B3BD-D305E5FB0029}">
   <ds:schemaRefs>
-    <ds:schemaRef ds:uri="http://schemas.openxmlformats.org/officeDocument/2006/bibliography"/>
+    <ds:schemaRef ds:uri="http://schemas.microsoft.com/sharepoint/v3/contenttype/forms"/>
   </ds:schemaRefs>
 </ds:datastoreItem>
 </file>
@@ -8602,18 +8960,18 @@
 </file>
 
 <file path=customXml/itemProps3.xml><?xml version="1.0" encoding="utf-8"?>
-<ds:datastoreItem xmlns:ds="http://schemas.openxmlformats.org/officeDocument/2006/customXml" ds:itemID="{26BADB16-F778-4390-B3BD-D305E5FB0029}">
-  <ds:schemaRefs>
-    <ds:schemaRef ds:uri="http://schemas.microsoft.com/sharepoint/v3/contenttype/forms"/>
-  </ds:schemaRefs>
-</ds:datastoreItem>
-</file>
-
-<file path=customXml/itemProps4.xml><?xml version="1.0" encoding="utf-8"?>
 <ds:datastoreItem xmlns:ds="http://schemas.openxmlformats.org/officeDocument/2006/customXml" ds:itemID="{071FDEA6-ED5E-46A7-95B6-1C51358923E8}">
   <ds:schemaRefs>
     <ds:schemaRef ds:uri="http://schemas.microsoft.com/office/2006/metadata/properties"/>
     <ds:schemaRef ds:uri="http://schemas.microsoft.com/office/infopath/2007/PartnerControls"/>
   </ds:schemaRefs>
 </ds:datastoreItem>
+</file>
+
+<file path=customXml/itemProps4.xml><?xml version="1.0" encoding="utf-8"?>
+<ds:datastoreItem xmlns:ds="http://schemas.openxmlformats.org/officeDocument/2006/customXml" ds:itemID="{1040A491-B19A-41F0-B9C2-FFFDAEF22E10}">
+  <ds:schemaRefs>
+    <ds:schemaRef ds:uri="http://schemas.openxmlformats.org/officeDocument/2006/bibliography"/>
+  </ds:schemaRefs>
+</ds:datastoreItem>
 </file>
</xml_diff>